<commit_message>
zip file for submission
</commit_message>
<xml_diff>
--- a/final_project.docx
+++ b/final_project.docx
@@ -70,7 +70,7 @@
         <w:rPr>
           <w:rStyle w:val="VerbatimChar"/>
         </w:rPr>
-        <w:t xml:space="preserve">## ── Attaching packages ─────────────────────────────────────── tidyverse 1.3.1 ──</w:t>
+        <w:t xml:space="preserve">## -- Attaching packages --------------------------------------- tidyverse 1.3.1 --</w:t>
       </w:r>
     </w:p>
     <w:p>
@@ -81,34 +81,34 @@
         <w:rPr>
           <w:rStyle w:val="VerbatimChar"/>
         </w:rPr>
-        <w:t xml:space="preserve">## ✓ ggplot2 3.3.4     ✓ purrr   0.3.4</w:t>
-      </w:r>
-      <w:r>
-        <w:br/>
-      </w:r>
-      <w:r>
-        <w:rPr>
-          <w:rStyle w:val="VerbatimChar"/>
-        </w:rPr>
-        <w:t xml:space="preserve">## ✓ tibble  3.1.2     ✓ dplyr   1.0.6</w:t>
-      </w:r>
-      <w:r>
-        <w:br/>
-      </w:r>
-      <w:r>
-        <w:rPr>
-          <w:rStyle w:val="VerbatimChar"/>
-        </w:rPr>
-        <w:t xml:space="preserve">## ✓ tidyr   1.1.3     ✓ stringr 1.4.0</w:t>
-      </w:r>
-      <w:r>
-        <w:br/>
-      </w:r>
-      <w:r>
-        <w:rPr>
-          <w:rStyle w:val="VerbatimChar"/>
-        </w:rPr>
-        <w:t xml:space="preserve">## ✓ readr   1.4.0     ✓ forcats 0.5.1</w:t>
+        <w:t xml:space="preserve">## v ggplot2 3.3.5     v purrr   0.3.4</w:t>
+      </w:r>
+      <w:r>
+        <w:br/>
+      </w:r>
+      <w:r>
+        <w:rPr>
+          <w:rStyle w:val="VerbatimChar"/>
+        </w:rPr>
+        <w:t xml:space="preserve">## v tibble  3.1.5     v dplyr   1.0.7</w:t>
+      </w:r>
+      <w:r>
+        <w:br/>
+      </w:r>
+      <w:r>
+        <w:rPr>
+          <w:rStyle w:val="VerbatimChar"/>
+        </w:rPr>
+        <w:t xml:space="preserve">## v tidyr   1.1.4     v stringr 1.4.0</w:t>
+      </w:r>
+      <w:r>
+        <w:br/>
+      </w:r>
+      <w:r>
+        <w:rPr>
+          <w:rStyle w:val="VerbatimChar"/>
+        </w:rPr>
+        <w:t xml:space="preserve">## v readr   2.0.2     v forcats 0.5.1</w:t>
       </w:r>
     </w:p>
     <w:p>
@@ -119,7 +119,7 @@
         <w:rPr>
           <w:rStyle w:val="VerbatimChar"/>
         </w:rPr>
-        <w:t xml:space="preserve">## ── Conflicts ────────────────────────────────────────── tidyverse_conflicts() ──</w:t>
+        <w:t xml:space="preserve">## -- Conflicts ------------------------------------------ tidyverse_conflicts() --</w:t>
       </w:r>
       <w:r>
         <w:br/>
@@ -7393,7 +7393,7 @@
       <w:r>
         <w:drawing>
           <wp:inline>
-            <wp:extent cx="5334000" cy="4267200"/>
+            <wp:extent cx="4620126" cy="3696101"/>
             <wp:effectExtent b="0" l="0" r="0" t="0"/>
             <wp:docPr descr="" title="" id="1" name="Picture"/>
             <a:graphic>
@@ -7414,7 +7414,7 @@
                   <pic:spPr bwMode="auto">
                     <a:xfrm>
                       <a:off x="0" y="0"/>
-                      <a:ext cx="5334000" cy="4267200"/>
+                      <a:ext cx="4620126" cy="3696101"/>
                     </a:xfrm>
                     <a:prstGeom prst="rect">
                       <a:avLst/>
@@ -7435,7 +7435,7 @@
       <w:r>
         <w:drawing>
           <wp:inline>
-            <wp:extent cx="5334000" cy="4267200"/>
+            <wp:extent cx="4620126" cy="3696101"/>
             <wp:effectExtent b="0" l="0" r="0" t="0"/>
             <wp:docPr descr="" title="" id="1" name="Picture"/>
             <a:graphic>
@@ -7456,7 +7456,7 @@
                   <pic:spPr bwMode="auto">
                     <a:xfrm>
                       <a:off x="0" y="0"/>
-                      <a:ext cx="5334000" cy="4267200"/>
+                      <a:ext cx="4620126" cy="3696101"/>
                     </a:xfrm>
                     <a:prstGeom prst="rect">
                       <a:avLst/>
@@ -7477,7 +7477,7 @@
       <w:r>
         <w:drawing>
           <wp:inline>
-            <wp:extent cx="5334000" cy="4267200"/>
+            <wp:extent cx="4620126" cy="3696101"/>
             <wp:effectExtent b="0" l="0" r="0" t="0"/>
             <wp:docPr descr="" title="" id="1" name="Picture"/>
             <a:graphic>
@@ -7498,7 +7498,7 @@
                   <pic:spPr bwMode="auto">
                     <a:xfrm>
                       <a:off x="0" y="0"/>
-                      <a:ext cx="5334000" cy="4267200"/>
+                      <a:ext cx="4620126" cy="3696101"/>
                     </a:xfrm>
                     <a:prstGeom prst="rect">
                       <a:avLst/>
@@ -7519,7 +7519,7 @@
       <w:r>
         <w:drawing>
           <wp:inline>
-            <wp:extent cx="5334000" cy="4267200"/>
+            <wp:extent cx="4620126" cy="3696101"/>
             <wp:effectExtent b="0" l="0" r="0" t="0"/>
             <wp:docPr descr="" title="" id="1" name="Picture"/>
             <a:graphic>
@@ -7540,7 +7540,7 @@
                   <pic:spPr bwMode="auto">
                     <a:xfrm>
                       <a:off x="0" y="0"/>
-                      <a:ext cx="5334000" cy="4267200"/>
+                      <a:ext cx="4620126" cy="3696101"/>
                     </a:xfrm>
                     <a:prstGeom prst="rect">
                       <a:avLst/>
@@ -7561,7 +7561,7 @@
       <w:r>
         <w:drawing>
           <wp:inline>
-            <wp:extent cx="5334000" cy="4267200"/>
+            <wp:extent cx="4620126" cy="3696101"/>
             <wp:effectExtent b="0" l="0" r="0" t="0"/>
             <wp:docPr descr="" title="" id="1" name="Picture"/>
             <a:graphic>
@@ -7582,7 +7582,7 @@
                   <pic:spPr bwMode="auto">
                     <a:xfrm>
                       <a:off x="0" y="0"/>
-                      <a:ext cx="5334000" cy="4267200"/>
+                      <a:ext cx="4620126" cy="3696101"/>
                     </a:xfrm>
                     <a:prstGeom prst="rect">
                       <a:avLst/>
@@ -7603,7 +7603,7 @@
       <w:r>
         <w:drawing>
           <wp:inline>
-            <wp:extent cx="5334000" cy="4267200"/>
+            <wp:extent cx="4620126" cy="3696101"/>
             <wp:effectExtent b="0" l="0" r="0" t="0"/>
             <wp:docPr descr="" title="" id="1" name="Picture"/>
             <a:graphic>
@@ -7624,7 +7624,7 @@
                   <pic:spPr bwMode="auto">
                     <a:xfrm>
                       <a:off x="0" y="0"/>
-                      <a:ext cx="5334000" cy="4267200"/>
+                      <a:ext cx="4620126" cy="3696101"/>
                     </a:xfrm>
                     <a:prstGeom prst="rect">
                       <a:avLst/>
@@ -7645,7 +7645,7 @@
       <w:r>
         <w:drawing>
           <wp:inline>
-            <wp:extent cx="5334000" cy="4267200"/>
+            <wp:extent cx="4620126" cy="3696101"/>
             <wp:effectExtent b="0" l="0" r="0" t="0"/>
             <wp:docPr descr="" title="" id="1" name="Picture"/>
             <a:graphic>
@@ -7666,7 +7666,7 @@
                   <pic:spPr bwMode="auto">
                     <a:xfrm>
                       <a:off x="0" y="0"/>
-                      <a:ext cx="5334000" cy="4267200"/>
+                      <a:ext cx="4620126" cy="3696101"/>
                     </a:xfrm>
                     <a:prstGeom prst="rect">
                       <a:avLst/>
@@ -7687,7 +7687,7 @@
       <w:r>
         <w:drawing>
           <wp:inline>
-            <wp:extent cx="5334000" cy="4267200"/>
+            <wp:extent cx="4620126" cy="3696101"/>
             <wp:effectExtent b="0" l="0" r="0" t="0"/>
             <wp:docPr descr="" title="" id="1" name="Picture"/>
             <a:graphic>
@@ -7708,7 +7708,7 @@
                   <pic:spPr bwMode="auto">
                     <a:xfrm>
                       <a:off x="0" y="0"/>
-                      <a:ext cx="5334000" cy="4267200"/>
+                      <a:ext cx="4620126" cy="3696101"/>
                     </a:xfrm>
                     <a:prstGeom prst="rect">
                       <a:avLst/>
@@ -7729,7 +7729,7 @@
       <w:r>
         <w:drawing>
           <wp:inline>
-            <wp:extent cx="5334000" cy="4267200"/>
+            <wp:extent cx="4620126" cy="3696101"/>
             <wp:effectExtent b="0" l="0" r="0" t="0"/>
             <wp:docPr descr="" title="" id="1" name="Picture"/>
             <a:graphic>
@@ -7750,7 +7750,7 @@
                   <pic:spPr bwMode="auto">
                     <a:xfrm>
                       <a:off x="0" y="0"/>
-                      <a:ext cx="5334000" cy="4267200"/>
+                      <a:ext cx="4620126" cy="3696101"/>
                     </a:xfrm>
                     <a:prstGeom prst="rect">
                       <a:avLst/>
@@ -7771,7 +7771,7 @@
       <w:r>
         <w:drawing>
           <wp:inline>
-            <wp:extent cx="5334000" cy="4267200"/>
+            <wp:extent cx="4620126" cy="3696101"/>
             <wp:effectExtent b="0" l="0" r="0" t="0"/>
             <wp:docPr descr="" title="" id="1" name="Picture"/>
             <a:graphic>
@@ -7792,7 +7792,7 @@
                   <pic:spPr bwMode="auto">
                     <a:xfrm>
                       <a:off x="0" y="0"/>
-                      <a:ext cx="5334000" cy="4267200"/>
+                      <a:ext cx="4620126" cy="3696101"/>
                     </a:xfrm>
                     <a:prstGeom prst="rect">
                       <a:avLst/>
@@ -7813,7 +7813,7 @@
       <w:r>
         <w:drawing>
           <wp:inline>
-            <wp:extent cx="5334000" cy="4267200"/>
+            <wp:extent cx="4620126" cy="3696101"/>
             <wp:effectExtent b="0" l="0" r="0" t="0"/>
             <wp:docPr descr="" title="" id="1" name="Picture"/>
             <a:graphic>
@@ -7834,7 +7834,7 @@
                   <pic:spPr bwMode="auto">
                     <a:xfrm>
                       <a:off x="0" y="0"/>
-                      <a:ext cx="5334000" cy="4267200"/>
+                      <a:ext cx="4620126" cy="3696101"/>
                     </a:xfrm>
                     <a:prstGeom prst="rect">
                       <a:avLst/>
@@ -7855,7 +7855,7 @@
       <w:r>
         <w:drawing>
           <wp:inline>
-            <wp:extent cx="5334000" cy="4267200"/>
+            <wp:extent cx="4620126" cy="3696101"/>
             <wp:effectExtent b="0" l="0" r="0" t="0"/>
             <wp:docPr descr="" title="" id="1" name="Picture"/>
             <a:graphic>
@@ -7876,7 +7876,7 @@
                   <pic:spPr bwMode="auto">
                     <a:xfrm>
                       <a:off x="0" y="0"/>
-                      <a:ext cx="5334000" cy="4267200"/>
+                      <a:ext cx="4620126" cy="3696101"/>
                     </a:xfrm>
                     <a:prstGeom prst="rect">
                       <a:avLst/>
@@ -7897,7 +7897,7 @@
       <w:r>
         <w:drawing>
           <wp:inline>
-            <wp:extent cx="5334000" cy="4267200"/>
+            <wp:extent cx="4620126" cy="3696101"/>
             <wp:effectExtent b="0" l="0" r="0" t="0"/>
             <wp:docPr descr="" title="" id="1" name="Picture"/>
             <a:graphic>
@@ -7918,7 +7918,7 @@
                   <pic:spPr bwMode="auto">
                     <a:xfrm>
                       <a:off x="0" y="0"/>
-                      <a:ext cx="5334000" cy="4267200"/>
+                      <a:ext cx="4620126" cy="3696101"/>
                     </a:xfrm>
                     <a:prstGeom prst="rect">
                       <a:avLst/>
@@ -7939,7 +7939,7 @@
       <w:r>
         <w:drawing>
           <wp:inline>
-            <wp:extent cx="5334000" cy="4267200"/>
+            <wp:extent cx="4620126" cy="3696101"/>
             <wp:effectExtent b="0" l="0" r="0" t="0"/>
             <wp:docPr descr="" title="" id="1" name="Picture"/>
             <a:graphic>
@@ -7960,7 +7960,7 @@
                   <pic:spPr bwMode="auto">
                     <a:xfrm>
                       <a:off x="0" y="0"/>
-                      <a:ext cx="5334000" cy="4267200"/>
+                      <a:ext cx="4620126" cy="3696101"/>
                     </a:xfrm>
                     <a:prstGeom prst="rect">
                       <a:avLst/>
@@ -7981,7 +7981,7 @@
       <w:r>
         <w:drawing>
           <wp:inline>
-            <wp:extent cx="5334000" cy="4267200"/>
+            <wp:extent cx="4620126" cy="3696101"/>
             <wp:effectExtent b="0" l="0" r="0" t="0"/>
             <wp:docPr descr="" title="" id="1" name="Picture"/>
             <a:graphic>
@@ -8002,7 +8002,7 @@
                   <pic:spPr bwMode="auto">
                     <a:xfrm>
                       <a:off x="0" y="0"/>
-                      <a:ext cx="5334000" cy="4267200"/>
+                      <a:ext cx="4620126" cy="3696101"/>
                     </a:xfrm>
                     <a:prstGeom prst="rect">
                       <a:avLst/>
@@ -8023,7 +8023,7 @@
       <w:r>
         <w:drawing>
           <wp:inline>
-            <wp:extent cx="5334000" cy="4267200"/>
+            <wp:extent cx="4620126" cy="3696101"/>
             <wp:effectExtent b="0" l="0" r="0" t="0"/>
             <wp:docPr descr="" title="" id="1" name="Picture"/>
             <a:graphic>
@@ -8044,7 +8044,7 @@
                   <pic:spPr bwMode="auto">
                     <a:xfrm>
                       <a:off x="0" y="0"/>
-                      <a:ext cx="5334000" cy="4267200"/>
+                      <a:ext cx="4620126" cy="3696101"/>
                     </a:xfrm>
                     <a:prstGeom prst="rect">
                       <a:avLst/>
@@ -8065,7 +8065,7 @@
       <w:r>
         <w:drawing>
           <wp:inline>
-            <wp:extent cx="5334000" cy="4267200"/>
+            <wp:extent cx="4620126" cy="3696101"/>
             <wp:effectExtent b="0" l="0" r="0" t="0"/>
             <wp:docPr descr="" title="" id="1" name="Picture"/>
             <a:graphic>
@@ -8086,7 +8086,7 @@
                   <pic:spPr bwMode="auto">
                     <a:xfrm>
                       <a:off x="0" y="0"/>
-                      <a:ext cx="5334000" cy="4267200"/>
+                      <a:ext cx="4620126" cy="3696101"/>
                     </a:xfrm>
                     <a:prstGeom prst="rect">
                       <a:avLst/>
@@ -8107,7 +8107,7 @@
       <w:r>
         <w:drawing>
           <wp:inline>
-            <wp:extent cx="5334000" cy="4267200"/>
+            <wp:extent cx="4620126" cy="3696101"/>
             <wp:effectExtent b="0" l="0" r="0" t="0"/>
             <wp:docPr descr="" title="" id="1" name="Picture"/>
             <a:graphic>
@@ -8128,7 +8128,7 @@
                   <pic:spPr bwMode="auto">
                     <a:xfrm>
                       <a:off x="0" y="0"/>
-                      <a:ext cx="5334000" cy="4267200"/>
+                      <a:ext cx="4620126" cy="3696101"/>
                     </a:xfrm>
                     <a:prstGeom prst="rect">
                       <a:avLst/>
@@ -8149,7 +8149,7 @@
       <w:r>
         <w:drawing>
           <wp:inline>
-            <wp:extent cx="5334000" cy="4267200"/>
+            <wp:extent cx="4620126" cy="3696101"/>
             <wp:effectExtent b="0" l="0" r="0" t="0"/>
             <wp:docPr descr="" title="" id="1" name="Picture"/>
             <a:graphic>
@@ -8170,7 +8170,7 @@
                   <pic:spPr bwMode="auto">
                     <a:xfrm>
                       <a:off x="0" y="0"/>
-                      <a:ext cx="5334000" cy="4267200"/>
+                      <a:ext cx="4620126" cy="3696101"/>
                     </a:xfrm>
                     <a:prstGeom prst="rect">
                       <a:avLst/>
@@ -8191,7 +8191,7 @@
       <w:r>
         <w:drawing>
           <wp:inline>
-            <wp:extent cx="5334000" cy="4267200"/>
+            <wp:extent cx="4620126" cy="3696101"/>
             <wp:effectExtent b="0" l="0" r="0" t="0"/>
             <wp:docPr descr="" title="" id="1" name="Picture"/>
             <a:graphic>
@@ -8212,7 +8212,7 @@
                   <pic:spPr bwMode="auto">
                     <a:xfrm>
                       <a:off x="0" y="0"/>
-                      <a:ext cx="5334000" cy="4267200"/>
+                      <a:ext cx="4620126" cy="3696101"/>
                     </a:xfrm>
                     <a:prstGeom prst="rect">
                       <a:avLst/>
@@ -8233,7 +8233,7 @@
       <w:r>
         <w:drawing>
           <wp:inline>
-            <wp:extent cx="5334000" cy="4267200"/>
+            <wp:extent cx="4620126" cy="3696101"/>
             <wp:effectExtent b="0" l="0" r="0" t="0"/>
             <wp:docPr descr="" title="" id="1" name="Picture"/>
             <a:graphic>
@@ -8254,7 +8254,7 @@
                   <pic:spPr bwMode="auto">
                     <a:xfrm>
                       <a:off x="0" y="0"/>
-                      <a:ext cx="5334000" cy="4267200"/>
+                      <a:ext cx="4620126" cy="3696101"/>
                     </a:xfrm>
                     <a:prstGeom prst="rect">
                       <a:avLst/>
@@ -8275,7 +8275,7 @@
       <w:r>
         <w:drawing>
           <wp:inline>
-            <wp:extent cx="5334000" cy="4267200"/>
+            <wp:extent cx="4620126" cy="3696101"/>
             <wp:effectExtent b="0" l="0" r="0" t="0"/>
             <wp:docPr descr="" title="" id="1" name="Picture"/>
             <a:graphic>
@@ -8296,7 +8296,7 @@
                   <pic:spPr bwMode="auto">
                     <a:xfrm>
                       <a:off x="0" y="0"/>
-                      <a:ext cx="5334000" cy="4267200"/>
+                      <a:ext cx="4620126" cy="3696101"/>
                     </a:xfrm>
                     <a:prstGeom prst="rect">
                       <a:avLst/>
@@ -8317,7 +8317,7 @@
       <w:r>
         <w:drawing>
           <wp:inline>
-            <wp:extent cx="5334000" cy="4267200"/>
+            <wp:extent cx="4620126" cy="3696101"/>
             <wp:effectExtent b="0" l="0" r="0" t="0"/>
             <wp:docPr descr="" title="" id="1" name="Picture"/>
             <a:graphic>
@@ -8338,7 +8338,7 @@
                   <pic:spPr bwMode="auto">
                     <a:xfrm>
                       <a:off x="0" y="0"/>
-                      <a:ext cx="5334000" cy="4267200"/>
+                      <a:ext cx="4620126" cy="3696101"/>
                     </a:xfrm>
                     <a:prstGeom prst="rect">
                       <a:avLst/>
@@ -8359,7 +8359,7 @@
       <w:r>
         <w:drawing>
           <wp:inline>
-            <wp:extent cx="5334000" cy="4267200"/>
+            <wp:extent cx="4620126" cy="3696101"/>
             <wp:effectExtent b="0" l="0" r="0" t="0"/>
             <wp:docPr descr="" title="" id="1" name="Picture"/>
             <a:graphic>
@@ -8380,7 +8380,7 @@
                   <pic:spPr bwMode="auto">
                     <a:xfrm>
                       <a:off x="0" y="0"/>
-                      <a:ext cx="5334000" cy="4267200"/>
+                      <a:ext cx="4620126" cy="3696101"/>
                     </a:xfrm>
                     <a:prstGeom prst="rect">
                       <a:avLst/>
@@ -8401,7 +8401,7 @@
       <w:r>
         <w:drawing>
           <wp:inline>
-            <wp:extent cx="5334000" cy="4267200"/>
+            <wp:extent cx="4620126" cy="3696101"/>
             <wp:effectExtent b="0" l="0" r="0" t="0"/>
             <wp:docPr descr="" title="" id="1" name="Picture"/>
             <a:graphic>
@@ -8422,7 +8422,7 @@
                   <pic:spPr bwMode="auto">
                     <a:xfrm>
                       <a:off x="0" y="0"/>
-                      <a:ext cx="5334000" cy="4267200"/>
+                      <a:ext cx="4620126" cy="3696101"/>
                     </a:xfrm>
                     <a:prstGeom prst="rect">
                       <a:avLst/>
@@ -8443,7 +8443,7 @@
       <w:r>
         <w:drawing>
           <wp:inline>
-            <wp:extent cx="5334000" cy="4267200"/>
+            <wp:extent cx="4620126" cy="3696101"/>
             <wp:effectExtent b="0" l="0" r="0" t="0"/>
             <wp:docPr descr="" title="" id="1" name="Picture"/>
             <a:graphic>
@@ -8464,7 +8464,7 @@
                   <pic:spPr bwMode="auto">
                     <a:xfrm>
                       <a:off x="0" y="0"/>
-                      <a:ext cx="5334000" cy="4267200"/>
+                      <a:ext cx="4620126" cy="3696101"/>
                     </a:xfrm>
                     <a:prstGeom prst="rect">
                       <a:avLst/>
@@ -8485,7 +8485,7 @@
       <w:r>
         <w:drawing>
           <wp:inline>
-            <wp:extent cx="5334000" cy="4267200"/>
+            <wp:extent cx="4620126" cy="3696101"/>
             <wp:effectExtent b="0" l="0" r="0" t="0"/>
             <wp:docPr descr="" title="" id="1" name="Picture"/>
             <a:graphic>
@@ -8506,7 +8506,7 @@
                   <pic:spPr bwMode="auto">
                     <a:xfrm>
                       <a:off x="0" y="0"/>
-                      <a:ext cx="5334000" cy="4267200"/>
+                      <a:ext cx="4620126" cy="3696101"/>
                     </a:xfrm>
                     <a:prstGeom prst="rect">
                       <a:avLst/>
@@ -8527,7 +8527,7 @@
       <w:r>
         <w:drawing>
           <wp:inline>
-            <wp:extent cx="5334000" cy="4267200"/>
+            <wp:extent cx="4620126" cy="3696101"/>
             <wp:effectExtent b="0" l="0" r="0" t="0"/>
             <wp:docPr descr="" title="" id="1" name="Picture"/>
             <a:graphic>
@@ -8548,7 +8548,7 @@
                   <pic:spPr bwMode="auto">
                     <a:xfrm>
                       <a:off x="0" y="0"/>
-                      <a:ext cx="5334000" cy="4267200"/>
+                      <a:ext cx="4620126" cy="3696101"/>
                     </a:xfrm>
                     <a:prstGeom prst="rect">
                       <a:avLst/>
@@ -8569,7 +8569,7 @@
       <w:r>
         <w:drawing>
           <wp:inline>
-            <wp:extent cx="5334000" cy="4267200"/>
+            <wp:extent cx="4620126" cy="3696101"/>
             <wp:effectExtent b="0" l="0" r="0" t="0"/>
             <wp:docPr descr="" title="" id="1" name="Picture"/>
             <a:graphic>
@@ -8590,7 +8590,7 @@
                   <pic:spPr bwMode="auto">
                     <a:xfrm>
                       <a:off x="0" y="0"/>
-                      <a:ext cx="5334000" cy="4267200"/>
+                      <a:ext cx="4620126" cy="3696101"/>
                     </a:xfrm>
                     <a:prstGeom prst="rect">
                       <a:avLst/>
@@ -8611,7 +8611,7 @@
       <w:r>
         <w:drawing>
           <wp:inline>
-            <wp:extent cx="5334000" cy="4267200"/>
+            <wp:extent cx="4620126" cy="3696101"/>
             <wp:effectExtent b="0" l="0" r="0" t="0"/>
             <wp:docPr descr="" title="" id="1" name="Picture"/>
             <a:graphic>
@@ -8632,7 +8632,7 @@
                   <pic:spPr bwMode="auto">
                     <a:xfrm>
                       <a:off x="0" y="0"/>
-                      <a:ext cx="5334000" cy="4267200"/>
+                      <a:ext cx="4620126" cy="3696101"/>
                     </a:xfrm>
                     <a:prstGeom prst="rect">
                       <a:avLst/>
@@ -8653,7 +8653,7 @@
       <w:r>
         <w:drawing>
           <wp:inline>
-            <wp:extent cx="5334000" cy="4267200"/>
+            <wp:extent cx="4620126" cy="3696101"/>
             <wp:effectExtent b="0" l="0" r="0" t="0"/>
             <wp:docPr descr="" title="" id="1" name="Picture"/>
             <a:graphic>
@@ -8674,7 +8674,7 @@
                   <pic:spPr bwMode="auto">
                     <a:xfrm>
                       <a:off x="0" y="0"/>
-                      <a:ext cx="5334000" cy="4267200"/>
+                      <a:ext cx="4620126" cy="3696101"/>
                     </a:xfrm>
                     <a:prstGeom prst="rect">
                       <a:avLst/>
@@ -8695,7 +8695,7 @@
       <w:r>
         <w:drawing>
           <wp:inline>
-            <wp:extent cx="5334000" cy="4267200"/>
+            <wp:extent cx="4620126" cy="3696101"/>
             <wp:effectExtent b="0" l="0" r="0" t="0"/>
             <wp:docPr descr="" title="" id="1" name="Picture"/>
             <a:graphic>
@@ -8716,7 +8716,7 @@
                   <pic:spPr bwMode="auto">
                     <a:xfrm>
                       <a:off x="0" y="0"/>
-                      <a:ext cx="5334000" cy="4267200"/>
+                      <a:ext cx="4620126" cy="3696101"/>
                     </a:xfrm>
                     <a:prstGeom prst="rect">
                       <a:avLst/>
@@ -8737,7 +8737,7 @@
       <w:r>
         <w:drawing>
           <wp:inline>
-            <wp:extent cx="5334000" cy="4267200"/>
+            <wp:extent cx="4620126" cy="3696101"/>
             <wp:effectExtent b="0" l="0" r="0" t="0"/>
             <wp:docPr descr="" title="" id="1" name="Picture"/>
             <a:graphic>
@@ -8758,7 +8758,7 @@
                   <pic:spPr bwMode="auto">
                     <a:xfrm>
                       <a:off x="0" y="0"/>
-                      <a:ext cx="5334000" cy="4267200"/>
+                      <a:ext cx="4620126" cy="3696101"/>
                     </a:xfrm>
                     <a:prstGeom prst="rect">
                       <a:avLst/>
@@ -8779,7 +8779,7 @@
       <w:r>
         <w:drawing>
           <wp:inline>
-            <wp:extent cx="5334000" cy="4267200"/>
+            <wp:extent cx="4620126" cy="3696101"/>
             <wp:effectExtent b="0" l="0" r="0" t="0"/>
             <wp:docPr descr="" title="" id="1" name="Picture"/>
             <a:graphic>
@@ -8800,7 +8800,7 @@
                   <pic:spPr bwMode="auto">
                     <a:xfrm>
                       <a:off x="0" y="0"/>
-                      <a:ext cx="5334000" cy="4267200"/>
+                      <a:ext cx="4620126" cy="3696101"/>
                     </a:xfrm>
                     <a:prstGeom prst="rect">
                       <a:avLst/>
@@ -8821,7 +8821,7 @@
       <w:r>
         <w:drawing>
           <wp:inline>
-            <wp:extent cx="5334000" cy="4267200"/>
+            <wp:extent cx="4620126" cy="3696101"/>
             <wp:effectExtent b="0" l="0" r="0" t="0"/>
             <wp:docPr descr="" title="" id="1" name="Picture"/>
             <a:graphic>
@@ -8842,7 +8842,7 @@
                   <pic:spPr bwMode="auto">
                     <a:xfrm>
                       <a:off x="0" y="0"/>
-                      <a:ext cx="5334000" cy="4267200"/>
+                      <a:ext cx="4620126" cy="3696101"/>
                     </a:xfrm>
                     <a:prstGeom prst="rect">
                       <a:avLst/>
@@ -8863,7 +8863,7 @@
       <w:r>
         <w:drawing>
           <wp:inline>
-            <wp:extent cx="5334000" cy="4267200"/>
+            <wp:extent cx="4620126" cy="3696101"/>
             <wp:effectExtent b="0" l="0" r="0" t="0"/>
             <wp:docPr descr="" title="" id="1" name="Picture"/>
             <a:graphic>
@@ -8884,7 +8884,7 @@
                   <pic:spPr bwMode="auto">
                     <a:xfrm>
                       <a:off x="0" y="0"/>
-                      <a:ext cx="5334000" cy="4267200"/>
+                      <a:ext cx="4620126" cy="3696101"/>
                     </a:xfrm>
                     <a:prstGeom prst="rect">
                       <a:avLst/>
@@ -8905,7 +8905,7 @@
       <w:r>
         <w:drawing>
           <wp:inline>
-            <wp:extent cx="5334000" cy="4267200"/>
+            <wp:extent cx="4620126" cy="3696101"/>
             <wp:effectExtent b="0" l="0" r="0" t="0"/>
             <wp:docPr descr="" title="" id="1" name="Picture"/>
             <a:graphic>
@@ -8926,7 +8926,7 @@
                   <pic:spPr bwMode="auto">
                     <a:xfrm>
                       <a:off x="0" y="0"/>
-                      <a:ext cx="5334000" cy="4267200"/>
+                      <a:ext cx="4620126" cy="3696101"/>
                     </a:xfrm>
                     <a:prstGeom prst="rect">
                       <a:avLst/>
@@ -8947,7 +8947,7 @@
       <w:r>
         <w:drawing>
           <wp:inline>
-            <wp:extent cx="5334000" cy="4267200"/>
+            <wp:extent cx="4620126" cy="3696101"/>
             <wp:effectExtent b="0" l="0" r="0" t="0"/>
             <wp:docPr descr="" title="" id="1" name="Picture"/>
             <a:graphic>
@@ -8968,7 +8968,7 @@
                   <pic:spPr bwMode="auto">
                     <a:xfrm>
                       <a:off x="0" y="0"/>
-                      <a:ext cx="5334000" cy="4267200"/>
+                      <a:ext cx="4620126" cy="3696101"/>
                     </a:xfrm>
                     <a:prstGeom prst="rect">
                       <a:avLst/>
@@ -8989,7 +8989,7 @@
       <w:r>
         <w:drawing>
           <wp:inline>
-            <wp:extent cx="5334000" cy="4267200"/>
+            <wp:extent cx="4620126" cy="3696101"/>
             <wp:effectExtent b="0" l="0" r="0" t="0"/>
             <wp:docPr descr="" title="" id="1" name="Picture"/>
             <a:graphic>
@@ -9010,7 +9010,7 @@
                   <pic:spPr bwMode="auto">
                     <a:xfrm>
                       <a:off x="0" y="0"/>
-                      <a:ext cx="5334000" cy="4267200"/>
+                      <a:ext cx="4620126" cy="3696101"/>
                     </a:xfrm>
                     <a:prstGeom prst="rect">
                       <a:avLst/>
@@ -9031,7 +9031,7 @@
       <w:r>
         <w:drawing>
           <wp:inline>
-            <wp:extent cx="5334000" cy="4267200"/>
+            <wp:extent cx="4620126" cy="3696101"/>
             <wp:effectExtent b="0" l="0" r="0" t="0"/>
             <wp:docPr descr="" title="" id="1" name="Picture"/>
             <a:graphic>
@@ -9052,7 +9052,7 @@
                   <pic:spPr bwMode="auto">
                     <a:xfrm>
                       <a:off x="0" y="0"/>
-                      <a:ext cx="5334000" cy="4267200"/>
+                      <a:ext cx="4620126" cy="3696101"/>
                     </a:xfrm>
                     <a:prstGeom prst="rect">
                       <a:avLst/>
@@ -9073,7 +9073,7 @@
       <w:r>
         <w:drawing>
           <wp:inline>
-            <wp:extent cx="5334000" cy="4267200"/>
+            <wp:extent cx="4620126" cy="3696101"/>
             <wp:effectExtent b="0" l="0" r="0" t="0"/>
             <wp:docPr descr="" title="" id="1" name="Picture"/>
             <a:graphic>
@@ -9094,7 +9094,7 @@
                   <pic:spPr bwMode="auto">
                     <a:xfrm>
                       <a:off x="0" y="0"/>
-                      <a:ext cx="5334000" cy="4267200"/>
+                      <a:ext cx="4620126" cy="3696101"/>
                     </a:xfrm>
                     <a:prstGeom prst="rect">
                       <a:avLst/>
@@ -9115,7 +9115,7 @@
       <w:r>
         <w:drawing>
           <wp:inline>
-            <wp:extent cx="5334000" cy="4267200"/>
+            <wp:extent cx="4620126" cy="3696101"/>
             <wp:effectExtent b="0" l="0" r="0" t="0"/>
             <wp:docPr descr="" title="" id="1" name="Picture"/>
             <a:graphic>
@@ -9136,7 +9136,7 @@
                   <pic:spPr bwMode="auto">
                     <a:xfrm>
                       <a:off x="0" y="0"/>
-                      <a:ext cx="5334000" cy="4267200"/>
+                      <a:ext cx="4620126" cy="3696101"/>
                     </a:xfrm>
                     <a:prstGeom prst="rect">
                       <a:avLst/>
@@ -9157,7 +9157,7 @@
       <w:r>
         <w:drawing>
           <wp:inline>
-            <wp:extent cx="5334000" cy="4267200"/>
+            <wp:extent cx="4620126" cy="3696101"/>
             <wp:effectExtent b="0" l="0" r="0" t="0"/>
             <wp:docPr descr="" title="" id="1" name="Picture"/>
             <a:graphic>
@@ -9178,7 +9178,7 @@
                   <pic:spPr bwMode="auto">
                     <a:xfrm>
                       <a:off x="0" y="0"/>
-                      <a:ext cx="5334000" cy="4267200"/>
+                      <a:ext cx="4620126" cy="3696101"/>
                     </a:xfrm>
                     <a:prstGeom prst="rect">
                       <a:avLst/>
@@ -9199,7 +9199,7 @@
       <w:r>
         <w:drawing>
           <wp:inline>
-            <wp:extent cx="5334000" cy="4267200"/>
+            <wp:extent cx="4620126" cy="3696101"/>
             <wp:effectExtent b="0" l="0" r="0" t="0"/>
             <wp:docPr descr="" title="" id="1" name="Picture"/>
             <a:graphic>
@@ -9220,7 +9220,7 @@
                   <pic:spPr bwMode="auto">
                     <a:xfrm>
                       <a:off x="0" y="0"/>
-                      <a:ext cx="5334000" cy="4267200"/>
+                      <a:ext cx="4620126" cy="3696101"/>
                     </a:xfrm>
                     <a:prstGeom prst="rect">
                       <a:avLst/>
@@ -9241,7 +9241,7 @@
       <w:r>
         <w:drawing>
           <wp:inline>
-            <wp:extent cx="5334000" cy="4267200"/>
+            <wp:extent cx="4620126" cy="3696101"/>
             <wp:effectExtent b="0" l="0" r="0" t="0"/>
             <wp:docPr descr="" title="" id="1" name="Picture"/>
             <a:graphic>
@@ -9262,7 +9262,7 @@
                   <pic:spPr bwMode="auto">
                     <a:xfrm>
                       <a:off x="0" y="0"/>
-                      <a:ext cx="5334000" cy="4267200"/>
+                      <a:ext cx="4620126" cy="3696101"/>
                     </a:xfrm>
                     <a:prstGeom prst="rect">
                       <a:avLst/>
@@ -9283,7 +9283,7 @@
       <w:r>
         <w:drawing>
           <wp:inline>
-            <wp:extent cx="5334000" cy="4267200"/>
+            <wp:extent cx="4620126" cy="3696101"/>
             <wp:effectExtent b="0" l="0" r="0" t="0"/>
             <wp:docPr descr="" title="" id="1" name="Picture"/>
             <a:graphic>
@@ -9304,7 +9304,7 @@
                   <pic:spPr bwMode="auto">
                     <a:xfrm>
                       <a:off x="0" y="0"/>
-                      <a:ext cx="5334000" cy="4267200"/>
+                      <a:ext cx="4620126" cy="3696101"/>
                     </a:xfrm>
                     <a:prstGeom prst="rect">
                       <a:avLst/>
@@ -9325,7 +9325,7 @@
       <w:r>
         <w:drawing>
           <wp:inline>
-            <wp:extent cx="5334000" cy="4267200"/>
+            <wp:extent cx="4620126" cy="3696101"/>
             <wp:effectExtent b="0" l="0" r="0" t="0"/>
             <wp:docPr descr="" title="" id="1" name="Picture"/>
             <a:graphic>
@@ -9346,7 +9346,7 @@
                   <pic:spPr bwMode="auto">
                     <a:xfrm>
                       <a:off x="0" y="0"/>
-                      <a:ext cx="5334000" cy="4267200"/>
+                      <a:ext cx="4620126" cy="3696101"/>
                     </a:xfrm>
                     <a:prstGeom prst="rect">
                       <a:avLst/>
@@ -9367,7 +9367,7 @@
       <w:r>
         <w:drawing>
           <wp:inline>
-            <wp:extent cx="5334000" cy="4267200"/>
+            <wp:extent cx="4620126" cy="3696101"/>
             <wp:effectExtent b="0" l="0" r="0" t="0"/>
             <wp:docPr descr="" title="" id="1" name="Picture"/>
             <a:graphic>
@@ -9388,7 +9388,7 @@
                   <pic:spPr bwMode="auto">
                     <a:xfrm>
                       <a:off x="0" y="0"/>
-                      <a:ext cx="5334000" cy="4267200"/>
+                      <a:ext cx="4620126" cy="3696101"/>
                     </a:xfrm>
                     <a:prstGeom prst="rect">
                       <a:avLst/>
@@ -9409,7 +9409,7 @@
       <w:r>
         <w:drawing>
           <wp:inline>
-            <wp:extent cx="5334000" cy="4267200"/>
+            <wp:extent cx="4620126" cy="3696101"/>
             <wp:effectExtent b="0" l="0" r="0" t="0"/>
             <wp:docPr descr="" title="" id="1" name="Picture"/>
             <a:graphic>
@@ -9430,7 +9430,7 @@
                   <pic:spPr bwMode="auto">
                     <a:xfrm>
                       <a:off x="0" y="0"/>
-                      <a:ext cx="5334000" cy="4267200"/>
+                      <a:ext cx="4620126" cy="3696101"/>
                     </a:xfrm>
                     <a:prstGeom prst="rect">
                       <a:avLst/>
@@ -9451,7 +9451,7 @@
       <w:r>
         <w:drawing>
           <wp:inline>
-            <wp:extent cx="5334000" cy="4267200"/>
+            <wp:extent cx="4620126" cy="3696101"/>
             <wp:effectExtent b="0" l="0" r="0" t="0"/>
             <wp:docPr descr="" title="" id="1" name="Picture"/>
             <a:graphic>
@@ -9472,7 +9472,7 @@
                   <pic:spPr bwMode="auto">
                     <a:xfrm>
                       <a:off x="0" y="0"/>
-                      <a:ext cx="5334000" cy="4267200"/>
+                      <a:ext cx="4620126" cy="3696101"/>
                     </a:xfrm>
                     <a:prstGeom prst="rect">
                       <a:avLst/>
@@ -9493,7 +9493,7 @@
       <w:r>
         <w:drawing>
           <wp:inline>
-            <wp:extent cx="5334000" cy="4267200"/>
+            <wp:extent cx="4620126" cy="3696101"/>
             <wp:effectExtent b="0" l="0" r="0" t="0"/>
             <wp:docPr descr="" title="" id="1" name="Picture"/>
             <a:graphic>
@@ -9514,7 +9514,7 @@
                   <pic:spPr bwMode="auto">
                     <a:xfrm>
                       <a:off x="0" y="0"/>
-                      <a:ext cx="5334000" cy="4267200"/>
+                      <a:ext cx="4620126" cy="3696101"/>
                     </a:xfrm>
                     <a:prstGeom prst="rect">
                       <a:avLst/>
@@ -9535,7 +9535,7 @@
       <w:r>
         <w:drawing>
           <wp:inline>
-            <wp:extent cx="5334000" cy="4267200"/>
+            <wp:extent cx="4620126" cy="3696101"/>
             <wp:effectExtent b="0" l="0" r="0" t="0"/>
             <wp:docPr descr="" title="" id="1" name="Picture"/>
             <a:graphic>
@@ -9556,7 +9556,7 @@
                   <pic:spPr bwMode="auto">
                     <a:xfrm>
                       <a:off x="0" y="0"/>
-                      <a:ext cx="5334000" cy="4267200"/>
+                      <a:ext cx="4620126" cy="3696101"/>
                     </a:xfrm>
                     <a:prstGeom prst="rect">
                       <a:avLst/>
@@ -9577,7 +9577,7 @@
       <w:r>
         <w:drawing>
           <wp:inline>
-            <wp:extent cx="5334000" cy="4267200"/>
+            <wp:extent cx="4620126" cy="3696101"/>
             <wp:effectExtent b="0" l="0" r="0" t="0"/>
             <wp:docPr descr="" title="" id="1" name="Picture"/>
             <a:graphic>
@@ -9598,7 +9598,7 @@
                   <pic:spPr bwMode="auto">
                     <a:xfrm>
                       <a:off x="0" y="0"/>
-                      <a:ext cx="5334000" cy="4267200"/>
+                      <a:ext cx="4620126" cy="3696101"/>
                     </a:xfrm>
                     <a:prstGeom prst="rect">
                       <a:avLst/>
@@ -9619,7 +9619,7 @@
       <w:r>
         <w:drawing>
           <wp:inline>
-            <wp:extent cx="5334000" cy="4267200"/>
+            <wp:extent cx="4620126" cy="3696101"/>
             <wp:effectExtent b="0" l="0" r="0" t="0"/>
             <wp:docPr descr="" title="" id="1" name="Picture"/>
             <a:graphic>
@@ -9640,7 +9640,7 @@
                   <pic:spPr bwMode="auto">
                     <a:xfrm>
                       <a:off x="0" y="0"/>
-                      <a:ext cx="5334000" cy="4267200"/>
+                      <a:ext cx="4620126" cy="3696101"/>
                     </a:xfrm>
                     <a:prstGeom prst="rect">
                       <a:avLst/>
@@ -9661,7 +9661,7 @@
       <w:r>
         <w:drawing>
           <wp:inline>
-            <wp:extent cx="5334000" cy="4267200"/>
+            <wp:extent cx="4620126" cy="3696101"/>
             <wp:effectExtent b="0" l="0" r="0" t="0"/>
             <wp:docPr descr="" title="" id="1" name="Picture"/>
             <a:graphic>
@@ -9682,7 +9682,7 @@
                   <pic:spPr bwMode="auto">
                     <a:xfrm>
                       <a:off x="0" y="0"/>
-                      <a:ext cx="5334000" cy="4267200"/>
+                      <a:ext cx="4620126" cy="3696101"/>
                     </a:xfrm>
                     <a:prstGeom prst="rect">
                       <a:avLst/>
@@ -9703,7 +9703,7 @@
       <w:r>
         <w:drawing>
           <wp:inline>
-            <wp:extent cx="5334000" cy="4267200"/>
+            <wp:extent cx="4620126" cy="3696101"/>
             <wp:effectExtent b="0" l="0" r="0" t="0"/>
             <wp:docPr descr="" title="" id="1" name="Picture"/>
             <a:graphic>
@@ -9724,7 +9724,7 @@
                   <pic:spPr bwMode="auto">
                     <a:xfrm>
                       <a:off x="0" y="0"/>
-                      <a:ext cx="5334000" cy="4267200"/>
+                      <a:ext cx="4620126" cy="3696101"/>
                     </a:xfrm>
                     <a:prstGeom prst="rect">
                       <a:avLst/>
@@ -9745,7 +9745,7 @@
       <w:r>
         <w:drawing>
           <wp:inline>
-            <wp:extent cx="5334000" cy="4267200"/>
+            <wp:extent cx="4620126" cy="3696101"/>
             <wp:effectExtent b="0" l="0" r="0" t="0"/>
             <wp:docPr descr="" title="" id="1" name="Picture"/>
             <a:graphic>
@@ -9766,7 +9766,7 @@
                   <pic:spPr bwMode="auto">
                     <a:xfrm>
                       <a:off x="0" y="0"/>
-                      <a:ext cx="5334000" cy="4267200"/>
+                      <a:ext cx="4620126" cy="3696101"/>
                     </a:xfrm>
                     <a:prstGeom prst="rect">
                       <a:avLst/>
@@ -9787,7 +9787,7 @@
       <w:r>
         <w:drawing>
           <wp:inline>
-            <wp:extent cx="5334000" cy="4267200"/>
+            <wp:extent cx="4620126" cy="3696101"/>
             <wp:effectExtent b="0" l="0" r="0" t="0"/>
             <wp:docPr descr="" title="" id="1" name="Picture"/>
             <a:graphic>
@@ -9808,7 +9808,7 @@
                   <pic:spPr bwMode="auto">
                     <a:xfrm>
                       <a:off x="0" y="0"/>
-                      <a:ext cx="5334000" cy="4267200"/>
+                      <a:ext cx="4620126" cy="3696101"/>
                     </a:xfrm>
                     <a:prstGeom prst="rect">
                       <a:avLst/>
@@ -9829,7 +9829,7 @@
       <w:r>
         <w:drawing>
           <wp:inline>
-            <wp:extent cx="5334000" cy="4267200"/>
+            <wp:extent cx="4620126" cy="3696101"/>
             <wp:effectExtent b="0" l="0" r="0" t="0"/>
             <wp:docPr descr="" title="" id="1" name="Picture"/>
             <a:graphic>
@@ -9850,7 +9850,7 @@
                   <pic:spPr bwMode="auto">
                     <a:xfrm>
                       <a:off x="0" y="0"/>
-                      <a:ext cx="5334000" cy="4267200"/>
+                      <a:ext cx="4620126" cy="3696101"/>
                     </a:xfrm>
                     <a:prstGeom prst="rect">
                       <a:avLst/>
@@ -9871,7 +9871,7 @@
       <w:r>
         <w:drawing>
           <wp:inline>
-            <wp:extent cx="5334000" cy="4267200"/>
+            <wp:extent cx="4620126" cy="3696101"/>
             <wp:effectExtent b="0" l="0" r="0" t="0"/>
             <wp:docPr descr="" title="" id="1" name="Picture"/>
             <a:graphic>
@@ -9892,7 +9892,7 @@
                   <pic:spPr bwMode="auto">
                     <a:xfrm>
                       <a:off x="0" y="0"/>
-                      <a:ext cx="5334000" cy="4267200"/>
+                      <a:ext cx="4620126" cy="3696101"/>
                     </a:xfrm>
                     <a:prstGeom prst="rect">
                       <a:avLst/>
@@ -9913,7 +9913,7 @@
       <w:r>
         <w:drawing>
           <wp:inline>
-            <wp:extent cx="5334000" cy="4267200"/>
+            <wp:extent cx="4620126" cy="3696101"/>
             <wp:effectExtent b="0" l="0" r="0" t="0"/>
             <wp:docPr descr="" title="" id="1" name="Picture"/>
             <a:graphic>
@@ -9934,7 +9934,7 @@
                   <pic:spPr bwMode="auto">
                     <a:xfrm>
                       <a:off x="0" y="0"/>
-                      <a:ext cx="5334000" cy="4267200"/>
+                      <a:ext cx="4620126" cy="3696101"/>
                     </a:xfrm>
                     <a:prstGeom prst="rect">
                       <a:avLst/>
@@ -9955,7 +9955,7 @@
       <w:r>
         <w:drawing>
           <wp:inline>
-            <wp:extent cx="5334000" cy="4267200"/>
+            <wp:extent cx="4620126" cy="3696101"/>
             <wp:effectExtent b="0" l="0" r="0" t="0"/>
             <wp:docPr descr="" title="" id="1" name="Picture"/>
             <a:graphic>
@@ -9976,7 +9976,7 @@
                   <pic:spPr bwMode="auto">
                     <a:xfrm>
                       <a:off x="0" y="0"/>
-                      <a:ext cx="5334000" cy="4267200"/>
+                      <a:ext cx="4620126" cy="3696101"/>
                     </a:xfrm>
                     <a:prstGeom prst="rect">
                       <a:avLst/>
@@ -9997,7 +9997,7 @@
       <w:r>
         <w:drawing>
           <wp:inline>
-            <wp:extent cx="5334000" cy="4267200"/>
+            <wp:extent cx="4620126" cy="3696101"/>
             <wp:effectExtent b="0" l="0" r="0" t="0"/>
             <wp:docPr descr="" title="" id="1" name="Picture"/>
             <a:graphic>
@@ -10018,7 +10018,7 @@
                   <pic:spPr bwMode="auto">
                     <a:xfrm>
                       <a:off x="0" y="0"/>
-                      <a:ext cx="5334000" cy="4267200"/>
+                      <a:ext cx="4620126" cy="3696101"/>
                     </a:xfrm>
                     <a:prstGeom prst="rect">
                       <a:avLst/>
@@ -10039,7 +10039,7 @@
       <w:r>
         <w:drawing>
           <wp:inline>
-            <wp:extent cx="5334000" cy="4267200"/>
+            <wp:extent cx="4620126" cy="3696101"/>
             <wp:effectExtent b="0" l="0" r="0" t="0"/>
             <wp:docPr descr="" title="" id="1" name="Picture"/>
             <a:graphic>
@@ -10060,7 +10060,7 @@
                   <pic:spPr bwMode="auto">
                     <a:xfrm>
                       <a:off x="0" y="0"/>
-                      <a:ext cx="5334000" cy="4267200"/>
+                      <a:ext cx="4620126" cy="3696101"/>
                     </a:xfrm>
                     <a:prstGeom prst="rect">
                       <a:avLst/>
@@ -10081,7 +10081,7 @@
       <w:r>
         <w:drawing>
           <wp:inline>
-            <wp:extent cx="5334000" cy="4267200"/>
+            <wp:extent cx="4620126" cy="3696101"/>
             <wp:effectExtent b="0" l="0" r="0" t="0"/>
             <wp:docPr descr="" title="" id="1" name="Picture"/>
             <a:graphic>
@@ -10102,7 +10102,7 @@
                   <pic:spPr bwMode="auto">
                     <a:xfrm>
                       <a:off x="0" y="0"/>
-                      <a:ext cx="5334000" cy="4267200"/>
+                      <a:ext cx="4620126" cy="3696101"/>
                     </a:xfrm>
                     <a:prstGeom prst="rect">
                       <a:avLst/>
@@ -10123,7 +10123,7 @@
       <w:r>
         <w:drawing>
           <wp:inline>
-            <wp:extent cx="5334000" cy="4267200"/>
+            <wp:extent cx="4620126" cy="3696101"/>
             <wp:effectExtent b="0" l="0" r="0" t="0"/>
             <wp:docPr descr="" title="" id="1" name="Picture"/>
             <a:graphic>
@@ -10144,7 +10144,7 @@
                   <pic:spPr bwMode="auto">
                     <a:xfrm>
                       <a:off x="0" y="0"/>
-                      <a:ext cx="5334000" cy="4267200"/>
+                      <a:ext cx="4620126" cy="3696101"/>
                     </a:xfrm>
                     <a:prstGeom prst="rect">
                       <a:avLst/>
@@ -10165,7 +10165,7 @@
       <w:r>
         <w:drawing>
           <wp:inline>
-            <wp:extent cx="5334000" cy="4267200"/>
+            <wp:extent cx="4620126" cy="3696101"/>
             <wp:effectExtent b="0" l="0" r="0" t="0"/>
             <wp:docPr descr="" title="" id="1" name="Picture"/>
             <a:graphic>
@@ -10186,7 +10186,7 @@
                   <pic:spPr bwMode="auto">
                     <a:xfrm>
                       <a:off x="0" y="0"/>
-                      <a:ext cx="5334000" cy="4267200"/>
+                      <a:ext cx="4620126" cy="3696101"/>
                     </a:xfrm>
                     <a:prstGeom prst="rect">
                       <a:avLst/>
@@ -10207,7 +10207,7 @@
       <w:r>
         <w:drawing>
           <wp:inline>
-            <wp:extent cx="5334000" cy="4267200"/>
+            <wp:extent cx="4620126" cy="3696101"/>
             <wp:effectExtent b="0" l="0" r="0" t="0"/>
             <wp:docPr descr="" title="" id="1" name="Picture"/>
             <a:graphic>
@@ -10228,7 +10228,7 @@
                   <pic:spPr bwMode="auto">
                     <a:xfrm>
                       <a:off x="0" y="0"/>
-                      <a:ext cx="5334000" cy="4267200"/>
+                      <a:ext cx="4620126" cy="3696101"/>
                     </a:xfrm>
                     <a:prstGeom prst="rect">
                       <a:avLst/>
@@ -10249,7 +10249,7 @@
       <w:r>
         <w:drawing>
           <wp:inline>
-            <wp:extent cx="5334000" cy="4267200"/>
+            <wp:extent cx="4620126" cy="3696101"/>
             <wp:effectExtent b="0" l="0" r="0" t="0"/>
             <wp:docPr descr="" title="" id="1" name="Picture"/>
             <a:graphic>
@@ -10270,7 +10270,7 @@
                   <pic:spPr bwMode="auto">
                     <a:xfrm>
                       <a:off x="0" y="0"/>
-                      <a:ext cx="5334000" cy="4267200"/>
+                      <a:ext cx="4620126" cy="3696101"/>
                     </a:xfrm>
                     <a:prstGeom prst="rect">
                       <a:avLst/>
@@ -10307,6 +10307,126 @@
         <w:rPr>
           <w:rStyle w:val="FunctionTok"/>
         </w:rPr>
+        <w:t xml:space="preserve">mean</w:t>
+      </w:r>
+      <w:r>
+        <w:rPr>
+          <w:rStyle w:val="NormalTok"/>
+        </w:rPr>
+        <w:t xml:space="preserve">(dat</w:t>
+      </w:r>
+      <w:r>
+        <w:rPr>
+          <w:rStyle w:val="SpecialCharTok"/>
+        </w:rPr>
+        <w:t xml:space="preserve">$</w:t>
+      </w:r>
+      <w:r>
+        <w:rPr>
+          <w:rStyle w:val="NormalTok"/>
+        </w:rPr>
+        <w:t xml:space="preserve">SalePrice)</w:t>
+      </w:r>
+    </w:p>
+    <w:p>
+      <w:pPr>
+        <w:pStyle w:val="SourceCode"/>
+      </w:pPr>
+      <w:r>
+        <w:rPr>
+          <w:rStyle w:val="VerbatimChar"/>
+        </w:rPr>
+        <w:t xml:space="preserve">## [1] 180921.2</w:t>
+      </w:r>
+    </w:p>
+    <w:p>
+      <w:pPr>
+        <w:pStyle w:val="SourceCode"/>
+      </w:pPr>
+      <w:r>
+        <w:rPr>
+          <w:rStyle w:val="FunctionTok"/>
+        </w:rPr>
+        <w:t xml:space="preserve">median</w:t>
+      </w:r>
+      <w:r>
+        <w:rPr>
+          <w:rStyle w:val="NormalTok"/>
+        </w:rPr>
+        <w:t xml:space="preserve">(dat</w:t>
+      </w:r>
+      <w:r>
+        <w:rPr>
+          <w:rStyle w:val="SpecialCharTok"/>
+        </w:rPr>
+        <w:t xml:space="preserve">$</w:t>
+      </w:r>
+      <w:r>
+        <w:rPr>
+          <w:rStyle w:val="NormalTok"/>
+        </w:rPr>
+        <w:t xml:space="preserve">SalePrice)</w:t>
+      </w:r>
+    </w:p>
+    <w:p>
+      <w:pPr>
+        <w:pStyle w:val="SourceCode"/>
+      </w:pPr>
+      <w:r>
+        <w:rPr>
+          <w:rStyle w:val="VerbatimChar"/>
+        </w:rPr>
+        <w:t xml:space="preserve">## [1] 163000</w:t>
+      </w:r>
+    </w:p>
+    <w:p>
+      <w:pPr>
+        <w:pStyle w:val="SourceCode"/>
+      </w:pPr>
+      <w:r>
+        <w:rPr>
+          <w:rStyle w:val="FunctionTok"/>
+        </w:rPr>
+        <w:t xml:space="preserve">sd</w:t>
+      </w:r>
+      <w:r>
+        <w:rPr>
+          <w:rStyle w:val="NormalTok"/>
+        </w:rPr>
+        <w:t xml:space="preserve">(dat</w:t>
+      </w:r>
+      <w:r>
+        <w:rPr>
+          <w:rStyle w:val="SpecialCharTok"/>
+        </w:rPr>
+        <w:t xml:space="preserve">$</w:t>
+      </w:r>
+      <w:r>
+        <w:rPr>
+          <w:rStyle w:val="NormalTok"/>
+        </w:rPr>
+        <w:t xml:space="preserve">SalePrice)</w:t>
+      </w:r>
+    </w:p>
+    <w:p>
+      <w:pPr>
+        <w:pStyle w:val="SourceCode"/>
+      </w:pPr>
+      <w:r>
+        <w:rPr>
+          <w:rStyle w:val="VerbatimChar"/>
+        </w:rPr>
+        <w:t xml:space="preserve">## [1] 79442.5</w:t>
+      </w:r>
+    </w:p>
+    <w:p>
+      <w:pPr>
+        <w:pStyle w:val="SourceCode"/>
+      </w:pPr>
+      <w:r>
+        <w:rPr>
+          <w:rStyle w:val="FunctionTok"/>
+        </w:rPr>
         <w:t xml:space="preserve">set.seed</w:t>
       </w:r>
       <w:r>
@@ -11149,7 +11269,7 @@
       <w:r>
         <w:drawing>
           <wp:inline>
-            <wp:extent cx="5334000" cy="4267200"/>
+            <wp:extent cx="4620126" cy="3696101"/>
             <wp:effectExtent b="0" l="0" r="0" t="0"/>
             <wp:docPr descr="" title="" id="1" name="Picture"/>
             <a:graphic>
@@ -11170,7 +11290,7 @@
                   <pic:spPr bwMode="auto">
                     <a:xfrm>
                       <a:off x="0" y="0"/>
-                      <a:ext cx="5334000" cy="4267200"/>
+                      <a:ext cx="4620126" cy="3696101"/>
                     </a:xfrm>
                     <a:prstGeom prst="rect">
                       <a:avLst/>
@@ -11592,7 +11712,7 @@
       <w:r>
         <w:drawing>
           <wp:inline>
-            <wp:extent cx="5334000" cy="4267200"/>
+            <wp:extent cx="4620126" cy="3696101"/>
             <wp:effectExtent b="0" l="0" r="0" t="0"/>
             <wp:docPr descr="" title="" id="1" name="Picture"/>
             <a:graphic>
@@ -11613,7 +11733,7 @@
                   <pic:spPr bwMode="auto">
                     <a:xfrm>
                       <a:off x="0" y="0"/>
-                      <a:ext cx="5334000" cy="4267200"/>
+                      <a:ext cx="4620126" cy="3696101"/>
                     </a:xfrm>
                     <a:prstGeom prst="rect">
                       <a:avLst/>
@@ -11804,6 +11924,88 @@
         <w:rPr>
           <w:rStyle w:val="NormalTok"/>
         </w:rPr>
+        <w:t xml:space="preserve">meanErrorValueBasic </w:t>
+      </w:r>
+      <w:r>
+        <w:rPr>
+          <w:rStyle w:val="OtherTok"/>
+        </w:rPr>
+        <w:t xml:space="preserve">&lt;-</w:t>
+      </w:r>
+      <w:r>
+        <w:rPr>
+          <w:rStyle w:val="NormalTok"/>
+        </w:rPr>
+        <w:t xml:space="preserve"> </w:t>
+      </w:r>
+      <w:r>
+        <w:rPr>
+          <w:rStyle w:val="FunctionTok"/>
+        </w:rPr>
+        <w:t xml:space="preserve">sqrt</w:t>
+      </w:r>
+      <w:r>
+        <w:rPr>
+          <w:rStyle w:val="NormalTok"/>
+        </w:rPr>
+        <w:t xml:space="preserve">(</w:t>
+      </w:r>
+      <w:r>
+        <w:rPr>
+          <w:rStyle w:val="FunctionTok"/>
+        </w:rPr>
+        <w:t xml:space="preserve">mean</w:t>
+      </w:r>
+      <w:r>
+        <w:rPr>
+          <w:rStyle w:val="NormalTok"/>
+        </w:rPr>
+        <w:t xml:space="preserve">(housing.randomForest</w:t>
+      </w:r>
+      <w:r>
+        <w:rPr>
+          <w:rStyle w:val="SpecialCharTok"/>
+        </w:rPr>
+        <w:t xml:space="preserve">$</w:t>
+      </w:r>
+      <w:r>
+        <w:rPr>
+          <w:rStyle w:val="NormalTok"/>
+        </w:rPr>
+        <w:t xml:space="preserve">mse))</w:t>
+      </w:r>
+      <w:r>
+        <w:br/>
+      </w:r>
+      <w:r>
+        <w:br/>
+      </w:r>
+      <w:r>
+        <w:rPr>
+          <w:rStyle w:val="NormalTok"/>
+        </w:rPr>
+        <w:t xml:space="preserve">meanErrorValueBasic</w:t>
+      </w:r>
+    </w:p>
+    <w:p>
+      <w:pPr>
+        <w:pStyle w:val="SourceCode"/>
+      </w:pPr>
+      <w:r>
+        <w:rPr>
+          <w:rStyle w:val="VerbatimChar"/>
+        </w:rPr>
+        <w:t xml:space="preserve">## [1] 28188.17</w:t>
+      </w:r>
+    </w:p>
+    <w:p>
+      <w:pPr>
+        <w:pStyle w:val="SourceCode"/>
+      </w:pPr>
+      <w:r>
+        <w:rPr>
+          <w:rStyle w:val="NormalTok"/>
+        </w:rPr>
         <w:t xml:space="preserve">x.valid </w:t>
       </w:r>
       <w:r>
@@ -11896,6 +12098,90 @@
       <w:r>
         <w:br/>
       </w:r>
+      <w:r>
+        <w:rPr>
+          <w:rStyle w:val="FunctionTok"/>
+        </w:rPr>
+        <w:t xml:space="preserve">mean</w:t>
+      </w:r>
+      <w:r>
+        <w:rPr>
+          <w:rStyle w:val="NormalTok"/>
+        </w:rPr>
+        <w:t xml:space="preserve">(y.valid)</w:t>
+      </w:r>
+    </w:p>
+    <w:p>
+      <w:pPr>
+        <w:pStyle w:val="SourceCode"/>
+      </w:pPr>
+      <w:r>
+        <w:rPr>
+          <w:rStyle w:val="VerbatimChar"/>
+        </w:rPr>
+        <w:t xml:space="preserve">## [1] 183505.8</w:t>
+      </w:r>
+    </w:p>
+    <w:p>
+      <w:pPr>
+        <w:pStyle w:val="SourceCode"/>
+      </w:pPr>
+      <w:r>
+        <w:rPr>
+          <w:rStyle w:val="FunctionTok"/>
+        </w:rPr>
+        <w:t xml:space="preserve">median</w:t>
+      </w:r>
+      <w:r>
+        <w:rPr>
+          <w:rStyle w:val="NormalTok"/>
+        </w:rPr>
+        <w:t xml:space="preserve">(y.valid)</w:t>
+      </w:r>
+    </w:p>
+    <w:p>
+      <w:pPr>
+        <w:pStyle w:val="SourceCode"/>
+      </w:pPr>
+      <w:r>
+        <w:rPr>
+          <w:rStyle w:val="VerbatimChar"/>
+        </w:rPr>
+        <w:t xml:space="preserve">## [1] 165250</w:t>
+      </w:r>
+    </w:p>
+    <w:p>
+      <w:pPr>
+        <w:pStyle w:val="SourceCode"/>
+      </w:pPr>
+      <w:r>
+        <w:rPr>
+          <w:rStyle w:val="FunctionTok"/>
+        </w:rPr>
+        <w:t xml:space="preserve">sd</w:t>
+      </w:r>
+      <w:r>
+        <w:rPr>
+          <w:rStyle w:val="NormalTok"/>
+        </w:rPr>
+        <w:t xml:space="preserve">(y.valid)</w:t>
+      </w:r>
+    </w:p>
+    <w:p>
+      <w:pPr>
+        <w:pStyle w:val="SourceCode"/>
+      </w:pPr>
+      <w:r>
+        <w:rPr>
+          <w:rStyle w:val="VerbatimChar"/>
+        </w:rPr>
+        <w:t xml:space="preserve">## [1] 81437.67</w:t>
+      </w:r>
+    </w:p>
+    <w:p>
+      <w:pPr>
+        <w:pStyle w:val="SourceCode"/>
+      </w:pPr>
       <w:r>
         <w:rPr>
           <w:rStyle w:val="NormalTok"/>
@@ -12598,7 +12884,7 @@
       <w:r>
         <w:drawing>
           <wp:inline>
-            <wp:extent cx="5334000" cy="4267200"/>
+            <wp:extent cx="4620126" cy="3696101"/>
             <wp:effectExtent b="0" l="0" r="0" t="0"/>
             <wp:docPr descr="" title="" id="1" name="Picture"/>
             <a:graphic>
@@ -12619,7 +12905,7 @@
                   <pic:spPr bwMode="auto">
                     <a:xfrm>
                       <a:off x="0" y="0"/>
-                      <a:ext cx="5334000" cy="4267200"/>
+                      <a:ext cx="4620126" cy="3696101"/>
                     </a:xfrm>
                     <a:prstGeom prst="rect">
                       <a:avLst/>
@@ -13041,7 +13327,7 @@
       <w:r>
         <w:drawing>
           <wp:inline>
-            <wp:extent cx="5334000" cy="4267200"/>
+            <wp:extent cx="4620126" cy="3696101"/>
             <wp:effectExtent b="0" l="0" r="0" t="0"/>
             <wp:docPr descr="" title="" id="1" name="Picture"/>
             <a:graphic>
@@ -13062,7 +13348,7 @@
                   <pic:spPr bwMode="auto">
                     <a:xfrm>
                       <a:off x="0" y="0"/>
-                      <a:ext cx="5334000" cy="4267200"/>
+                      <a:ext cx="4620126" cy="3696101"/>
                     </a:xfrm>
                     <a:prstGeom prst="rect">
                       <a:avLst/>
@@ -13253,6 +13539,88 @@
         <w:rPr>
           <w:rStyle w:val="NormalTok"/>
         </w:rPr>
+        <w:t xml:space="preserve">meanErrorValueTrained </w:t>
+      </w:r>
+      <w:r>
+        <w:rPr>
+          <w:rStyle w:val="OtherTok"/>
+        </w:rPr>
+        <w:t xml:space="preserve">&lt;-</w:t>
+      </w:r>
+      <w:r>
+        <w:rPr>
+          <w:rStyle w:val="NormalTok"/>
+        </w:rPr>
+        <w:t xml:space="preserve"> </w:t>
+      </w:r>
+      <w:r>
+        <w:rPr>
+          <w:rStyle w:val="FunctionTok"/>
+        </w:rPr>
+        <w:t xml:space="preserve">sqrt</w:t>
+      </w:r>
+      <w:r>
+        <w:rPr>
+          <w:rStyle w:val="NormalTok"/>
+        </w:rPr>
+        <w:t xml:space="preserve">(</w:t>
+      </w:r>
+      <w:r>
+        <w:rPr>
+          <w:rStyle w:val="FunctionTok"/>
+        </w:rPr>
+        <w:t xml:space="preserve">mean</w:t>
+      </w:r>
+      <w:r>
+        <w:rPr>
+          <w:rStyle w:val="NormalTok"/>
+        </w:rPr>
+        <w:t xml:space="preserve">(randomforest.trained</w:t>
+      </w:r>
+      <w:r>
+        <w:rPr>
+          <w:rStyle w:val="SpecialCharTok"/>
+        </w:rPr>
+        <w:t xml:space="preserve">$</w:t>
+      </w:r>
+      <w:r>
+        <w:rPr>
+          <w:rStyle w:val="NormalTok"/>
+        </w:rPr>
+        <w:t xml:space="preserve">mse))</w:t>
+      </w:r>
+      <w:r>
+        <w:br/>
+      </w:r>
+      <w:r>
+        <w:br/>
+      </w:r>
+      <w:r>
+        <w:rPr>
+          <w:rStyle w:val="NormalTok"/>
+        </w:rPr>
+        <w:t xml:space="preserve">meanErrorValueTrained</w:t>
+      </w:r>
+    </w:p>
+    <w:p>
+      <w:pPr>
+        <w:pStyle w:val="SourceCode"/>
+      </w:pPr>
+      <w:r>
+        <w:rPr>
+          <w:rStyle w:val="VerbatimChar"/>
+        </w:rPr>
+        <w:t xml:space="preserve">## [1] 31868.77</w:t>
+      </w:r>
+    </w:p>
+    <w:p>
+      <w:pPr>
+        <w:pStyle w:val="SourceCode"/>
+      </w:pPr>
+      <w:r>
+        <w:rPr>
+          <w:rStyle w:val="NormalTok"/>
+        </w:rPr>
         <w:t xml:space="preserve">RMSPE </w:t>
       </w:r>
       <w:r>
@@ -13704,6 +14072,88 @@
         <w:rPr>
           <w:rStyle w:val="NormalTok"/>
         </w:rPr>
+        <w:t xml:space="preserve">meanErrorValueTrained </w:t>
+      </w:r>
+      <w:r>
+        <w:rPr>
+          <w:rStyle w:val="OtherTok"/>
+        </w:rPr>
+        <w:t xml:space="preserve">&lt;-</w:t>
+      </w:r>
+      <w:r>
+        <w:rPr>
+          <w:rStyle w:val="NormalTok"/>
+        </w:rPr>
+        <w:t xml:space="preserve"> </w:t>
+      </w:r>
+      <w:r>
+        <w:rPr>
+          <w:rStyle w:val="FunctionTok"/>
+        </w:rPr>
+        <w:t xml:space="preserve">sqrt</w:t>
+      </w:r>
+      <w:r>
+        <w:rPr>
+          <w:rStyle w:val="NormalTok"/>
+        </w:rPr>
+        <w:t xml:space="preserve">(</w:t>
+      </w:r>
+      <w:r>
+        <w:rPr>
+          <w:rStyle w:val="FunctionTok"/>
+        </w:rPr>
+        <w:t xml:space="preserve">mean</w:t>
+      </w:r>
+      <w:r>
+        <w:rPr>
+          <w:rStyle w:val="NormalTok"/>
+        </w:rPr>
+        <w:t xml:space="preserve">(randomforest.validated</w:t>
+      </w:r>
+      <w:r>
+        <w:rPr>
+          <w:rStyle w:val="SpecialCharTok"/>
+        </w:rPr>
+        <w:t xml:space="preserve">$</w:t>
+      </w:r>
+      <w:r>
+        <w:rPr>
+          <w:rStyle w:val="NormalTok"/>
+        </w:rPr>
+        <w:t xml:space="preserve">mse))</w:t>
+      </w:r>
+      <w:r>
+        <w:br/>
+      </w:r>
+      <w:r>
+        <w:br/>
+      </w:r>
+      <w:r>
+        <w:rPr>
+          <w:rStyle w:val="NormalTok"/>
+        </w:rPr>
+        <w:t xml:space="preserve">meanErrorValueTrained</w:t>
+      </w:r>
+    </w:p>
+    <w:p>
+      <w:pPr>
+        <w:pStyle w:val="SourceCode"/>
+      </w:pPr>
+      <w:r>
+        <w:rPr>
+          <w:rStyle w:val="VerbatimChar"/>
+        </w:rPr>
+        <w:t xml:space="preserve">## [1] 32012.26</w:t>
+      </w:r>
+    </w:p>
+    <w:p>
+      <w:pPr>
+        <w:pStyle w:val="SourceCode"/>
+      </w:pPr>
+      <w:r>
+        <w:rPr>
+          <w:rStyle w:val="NormalTok"/>
+        </w:rPr>
         <w:t xml:space="preserve">minErrorTreesValidation </w:t>
       </w:r>
       <w:r>
@@ -13894,6 +14344,100 @@
           <w:rStyle w:val="VerbatimChar"/>
         </w:rPr>
         <w:t xml:space="preserve">## [1] 25625.55</w:t>
+      </w:r>
+    </w:p>
+    <w:p>
+      <w:pPr>
+        <w:pStyle w:val="SourceCode"/>
+      </w:pPr>
+      <w:r>
+        <w:rPr>
+          <w:rStyle w:val="NormalTok"/>
+        </w:rPr>
+        <w:t xml:space="preserve">meanErrorValueValidation </w:t>
+      </w:r>
+      <w:r>
+        <w:rPr>
+          <w:rStyle w:val="OtherTok"/>
+        </w:rPr>
+        <w:t xml:space="preserve">&lt;-</w:t>
+      </w:r>
+      <w:r>
+        <w:rPr>
+          <w:rStyle w:val="NormalTok"/>
+        </w:rPr>
+        <w:t xml:space="preserve"> </w:t>
+      </w:r>
+      <w:r>
+        <w:rPr>
+          <w:rStyle w:val="FunctionTok"/>
+        </w:rPr>
+        <w:t xml:space="preserve">sqrt</w:t>
+      </w:r>
+      <w:r>
+        <w:rPr>
+          <w:rStyle w:val="NormalTok"/>
+        </w:rPr>
+        <w:t xml:space="preserve">(</w:t>
+      </w:r>
+      <w:r>
+        <w:rPr>
+          <w:rStyle w:val="FunctionTok"/>
+        </w:rPr>
+        <w:t xml:space="preserve">mean</w:t>
+      </w:r>
+      <w:r>
+        <w:rPr>
+          <w:rStyle w:val="NormalTok"/>
+        </w:rPr>
+        <w:t xml:space="preserve">(randomforest.validated</w:t>
+      </w:r>
+      <w:r>
+        <w:rPr>
+          <w:rStyle w:val="SpecialCharTok"/>
+        </w:rPr>
+        <w:t xml:space="preserve">$</w:t>
+      </w:r>
+      <w:r>
+        <w:rPr>
+          <w:rStyle w:val="NormalTok"/>
+        </w:rPr>
+        <w:t xml:space="preserve">test</w:t>
+      </w:r>
+      <w:r>
+        <w:rPr>
+          <w:rStyle w:val="SpecialCharTok"/>
+        </w:rPr>
+        <w:t xml:space="preserve">$</w:t>
+      </w:r>
+      <w:r>
+        <w:rPr>
+          <w:rStyle w:val="NormalTok"/>
+        </w:rPr>
+        <w:t xml:space="preserve">mse))</w:t>
+      </w:r>
+      <w:r>
+        <w:br/>
+      </w:r>
+      <w:r>
+        <w:br/>
+      </w:r>
+      <w:r>
+        <w:rPr>
+          <w:rStyle w:val="NormalTok"/>
+        </w:rPr>
+        <w:t xml:space="preserve">meanErrorValueValidation</w:t>
+      </w:r>
+    </w:p>
+    <w:p>
+      <w:pPr>
+        <w:pStyle w:val="SourceCode"/>
+      </w:pPr>
+      <w:r>
+        <w:rPr>
+          <w:rStyle w:val="VerbatimChar"/>
+        </w:rPr>
+        <w:t xml:space="preserve">## [1] 26246.8</w:t>
       </w:r>
     </w:p>
     <w:p>
@@ -14355,7 +14899,7 @@
       <w:r>
         <w:drawing>
           <wp:inline>
-            <wp:extent cx="5334000" cy="4267200"/>
+            <wp:extent cx="4620126" cy="3696101"/>
             <wp:effectExtent b="0" l="0" r="0" t="0"/>
             <wp:docPr descr="" title="" id="1" name="Picture"/>
             <a:graphic>
@@ -14376,7 +14920,7 @@
                   <pic:spPr bwMode="auto">
                     <a:xfrm>
                       <a:off x="0" y="0"/>
-                      <a:ext cx="5334000" cy="4267200"/>
+                      <a:ext cx="4620126" cy="3696101"/>
                     </a:xfrm>
                     <a:prstGeom prst="rect">
                       <a:avLst/>
@@ -14798,7 +15342,7 @@
       <w:r>
         <w:drawing>
           <wp:inline>
-            <wp:extent cx="5334000" cy="4267200"/>
+            <wp:extent cx="4620126" cy="3696101"/>
             <wp:effectExtent b="0" l="0" r="0" t="0"/>
             <wp:docPr descr="" title="" id="1" name="Picture"/>
             <a:graphic>
@@ -14819,7 +15363,7 @@
                   <pic:spPr bwMode="auto">
                     <a:xfrm>
                       <a:off x="0" y="0"/>
-                      <a:ext cx="5334000" cy="4267200"/>
+                      <a:ext cx="4620126" cy="3696101"/>
                     </a:xfrm>
                     <a:prstGeom prst="rect">
                       <a:avLst/>
@@ -14870,7 +15414,7 @@
 <file path=word/numbering.xml><?xml version="1.0" encoding="utf-8"?>
 <w:numbering xmlns:w="http://schemas.openxmlformats.org/wordprocessingml/2006/main">
   <w:abstractNum w:abstractNumId="990">
-    <w:nsid w:val="2c1ae401"/>
+    <w:nsid w:val="A990"/>
     <w:multiLevelType w:val="multilevel"/>
     <w:lvl w:ilvl="0">
       <w:numFmt w:val="bullet"/>
@@ -14956,10 +15500,10 @@
   <w:docDefaults>
     <w:rPrDefault>
       <w:rPr>
-        <w:rFonts w:asciiTheme="minorHAnsi" w:eastAsiaTheme="minorHAnsi" w:hAnsiTheme="minorHAnsi" w:cstheme="minorBidi"/>
+        <w:rFonts w:asciiTheme="minorHAnsi" w:cstheme="minorBidi" w:eastAsiaTheme="minorHAnsi" w:hAnsiTheme="minorHAnsi"/>
         <w:sz w:val="24"/>
         <w:szCs w:val="24"/>
-        <w:lang w:val="en-US" w:eastAsia="en-US" w:bidi="ar-SA"/>
+        <w:lang w:bidi="ar-SA" w:eastAsia="en-US" w:val="en-US"/>
       </w:rPr>
     </w:rPrDefault>
     <w:pPrDefault>
@@ -14968,35 +15512,35 @@
       </w:pPr>
     </w:pPrDefault>
   </w:docDefaults>
-  <w:latentStyles w:defLockedState="0" w:defUIPriority="0" w:defSemiHidden="0" w:defUnhideWhenUsed="0" w:defQFormat="0" w:count="276"/>
-  <w:style w:type="paragraph" w:default="1" w:styleId="Normal">
+  <w:latentStyles w:count="276" w:defLockedState="0" w:defQFormat="0" w:defSemiHidden="0" w:defUIPriority="0" w:defUnhideWhenUsed="0"/>
+  <w:style w:default="1" w:styleId="Normal" w:type="paragraph">
     <w:name w:val="Normal"/>
     <w:qFormat/>
   </w:style>
-  <w:style w:type="paragraph" w:styleId="BodyText">
+  <w:style w:styleId="BodyText" w:type="paragraph">
     <w:name w:val="Body Text"/>
     <w:basedOn w:val="Normal"/>
     <w:link w:val="BodyTextChar"/>
     <w:pPr>
-      <w:spacing w:before="180" w:after="180"/>
+      <w:spacing w:after="180" w:before="180"/>
     </w:pPr>
     <w:qFormat/>
   </w:style>
-  <w:style w:type="paragraph" w:customStyle="1" w:styleId="FirstParagraph">
+  <w:style w:customStyle="1" w:styleId="FirstParagraph" w:type="paragraph">
     <w:name w:val="First Paragraph"/>
     <w:basedOn w:val="BodyText"/>
     <w:next w:val="BodyText"/>
     <w:qFormat/>
   </w:style>
-  <w:style w:type="paragraph" w:customStyle="1" w:styleId="Compact">
+  <w:style w:customStyle="1" w:styleId="Compact" w:type="paragraph">
     <w:name w:val="Compact"/>
     <w:basedOn w:val="BodyText"/>
     <w:qFormat/>
     <w:pPr>
-      <w:spacing w:before="36" w:after="36"/>
+      <w:spacing w:after="36" w:before="36"/>
     </w:pPr>
   </w:style>
-  <w:style w:type="paragraph" w:styleId="Title">
+  <w:style w:styleId="Title" w:type="paragraph">
     <w:name w:val="Title"/>
     <w:basedOn w:val="Normal"/>
     <w:next w:val="BodyText"/>
@@ -15004,19 +15548,19 @@
     <w:pPr>
       <w:keepNext/>
       <w:keepLines/>
-      <w:spacing w:before="480" w:after="240"/>
+      <w:spacing w:after="240" w:before="480"/>
       <w:jc w:val="center"/>
     </w:pPr>
     <w:rPr>
-      <w:rFonts w:asciiTheme="majorHAnsi" w:eastAsiaTheme="majorEastAsia" w:hAnsiTheme="majorHAnsi" w:cstheme="majorBidi"/>
+      <w:rFonts w:asciiTheme="majorHAnsi" w:cstheme="majorBidi" w:eastAsiaTheme="majorEastAsia" w:hAnsiTheme="majorHAnsi"/>
       <w:b/>
       <w:bCs/>
-      <w:color w:val="345A8A" w:themeColor="accent1" w:themeShade="B5"/>
+      <w:color w:themeColor="accent1" w:themeShade="B5" w:val="345A8A"/>
       <w:sz w:val="36"/>
       <w:szCs w:val="36"/>
     </w:rPr>
   </w:style>
-  <w:style w:type="paragraph" w:styleId="Subtitle">
+  <w:style w:styleId="Subtitle" w:type="paragraph">
     <w:name w:val="Subtitle"/>
     <w:basedOn w:val="Title"/>
     <w:next w:val="BodyText"/>
@@ -15024,7 +15568,7 @@
     <w:pPr>
       <w:keepNext/>
       <w:keepLines/>
-      <w:spacing w:before="240" w:after="240"/>
+      <w:spacing w:after="240" w:before="240"/>
       <w:jc w:val="center"/>
     </w:pPr>
     <w:rPr>
@@ -15032,7 +15576,7 @@
       <w:szCs w:val="30"/>
     </w:rPr>
   </w:style>
-  <w:style w:type="paragraph" w:customStyle="1" w:styleId="Author">
+  <w:style w:customStyle="1" w:styleId="Author" w:type="paragraph">
     <w:name w:val="Author"/>
     <w:next w:val="BodyText"/>
     <w:qFormat/>
@@ -15042,7 +15586,7 @@
       <w:jc w:val="center"/>
     </w:pPr>
   </w:style>
-  <w:style w:type="paragraph" w:styleId="Date">
+  <w:style w:styleId="Date" w:type="paragraph">
     <w:name w:val="Date"/>
     <w:next w:val="BodyText"/>
     <w:qFormat/>
@@ -15052,7 +15596,7 @@
       <w:jc w:val="center"/>
     </w:pPr>
   </w:style>
-  <w:style w:type="paragraph" w:customStyle="1" w:styleId="Abstract">
+  <w:style w:customStyle="1" w:styleId="Abstract" w:type="paragraph">
     <w:name w:val="Abstract"/>
     <w:basedOn w:val="Normal"/>
     <w:next w:val="BodyText"/>
@@ -15060,14 +15604,14 @@
     <w:pPr>
       <w:keepNext/>
       <w:keepLines/>
-      <w:spacing w:before="300" w:after="300"/>
+      <w:spacing w:after="300" w:before="300"/>
     </w:pPr>
     <w:rPr>
       <w:sz w:val="20"/>
       <w:szCs w:val="20"/>
     </w:rPr>
   </w:style>
-  <w:style w:type="paragraph" w:styleId="Bibliography">
+  <w:style w:styleId="Bibliography" w:type="paragraph">
     <w:name w:val="Bibliography"/>
     <w:basedOn w:val="Normal"/>
     <w:next w:val="Bibliography"/>
@@ -15075,7 +15619,7 @@
     <w:pPr/>
     <w:rPr/>
   </w:style>
-  <w:style w:type="paragraph" w:styleId="Heading1">
+  <w:style w:styleId="Heading1" w:type="paragraph">
     <w:name w:val="Heading 1"/>
     <w:basedOn w:val="Normal"/>
     <w:next w:val="BodyText"/>
@@ -15084,19 +15628,19 @@
     <w:pPr>
       <w:keepNext/>
       <w:keepLines/>
-      <w:spacing w:before="480" w:after="0"/>
+      <w:spacing w:after="0" w:before="480"/>
       <w:outlineLvl w:val="0"/>
     </w:pPr>
     <w:rPr>
-      <w:rFonts w:asciiTheme="majorHAnsi" w:eastAsiaTheme="majorEastAsia" w:hAnsiTheme="majorHAnsi" w:cstheme="majorBidi"/>
+      <w:rFonts w:asciiTheme="majorHAnsi" w:cstheme="majorBidi" w:eastAsiaTheme="majorEastAsia" w:hAnsiTheme="majorHAnsi"/>
       <w:b/>
       <w:bCs/>
-      <w:color w:val="4F81BD" w:themeColor="accent1"/>
+      <w:color w:themeColor="accent1" w:val="4F81BD"/>
       <w:sz w:val="32"/>
       <w:szCs w:val="32"/>
     </w:rPr>
   </w:style>
-  <w:style w:type="paragraph" w:styleId="Heading2">
+  <w:style w:styleId="Heading2" w:type="paragraph">
     <w:name w:val="Heading 2"/>
     <w:basedOn w:val="Normal"/>
     <w:next w:val="BodyText"/>
@@ -15106,19 +15650,19 @@
     <w:pPr>
       <w:keepNext/>
       <w:keepLines/>
-      <w:spacing w:before="200" w:after="0"/>
+      <w:spacing w:after="0" w:before="200"/>
       <w:outlineLvl w:val="1"/>
     </w:pPr>
     <w:rPr>
-      <w:rFonts w:asciiTheme="majorHAnsi" w:eastAsiaTheme="majorEastAsia" w:hAnsiTheme="majorHAnsi" w:cstheme="majorBidi"/>
+      <w:rFonts w:asciiTheme="majorHAnsi" w:cstheme="majorBidi" w:eastAsiaTheme="majorEastAsia" w:hAnsiTheme="majorHAnsi"/>
       <w:b/>
       <w:bCs/>
-      <w:color w:val="4F81BD" w:themeColor="accent1"/>
+      <w:color w:themeColor="accent1" w:val="4F81BD"/>
       <w:sz w:val="28"/>
       <w:szCs w:val="28"/>
     </w:rPr>
   </w:style>
-  <w:style w:type="paragraph" w:styleId="Heading3">
+  <w:style w:styleId="Heading3" w:type="paragraph">
     <w:name w:val="Heading 3"/>
     <w:basedOn w:val="Normal"/>
     <w:next w:val="BodyText"/>
@@ -15128,19 +15672,19 @@
     <w:pPr>
       <w:keepNext/>
       <w:keepLines/>
-      <w:spacing w:before="200" w:after="0"/>
+      <w:spacing w:after="0" w:before="200"/>
       <w:outlineLvl w:val="2"/>
     </w:pPr>
     <w:rPr>
-      <w:rFonts w:asciiTheme="majorHAnsi" w:eastAsiaTheme="majorEastAsia" w:hAnsiTheme="majorHAnsi" w:cstheme="majorBidi"/>
+      <w:rFonts w:asciiTheme="majorHAnsi" w:cstheme="majorBidi" w:eastAsiaTheme="majorEastAsia" w:hAnsiTheme="majorHAnsi"/>
       <w:b/>
       <w:bCs/>
-      <w:color w:val="4F81BD" w:themeColor="accent1"/>
+      <w:color w:themeColor="accent1" w:val="4F81BD"/>
       <w:sz w:val="24"/>
       <w:szCs w:val="24"/>
     </w:rPr>
   </w:style>
-  <w:style w:type="paragraph" w:styleId="Heading4">
+  <w:style w:styleId="Heading4" w:type="paragraph">
     <w:name w:val="Heading 4"/>
     <w:basedOn w:val="Normal"/>
     <w:next w:val="BodyText"/>
@@ -15150,19 +15694,19 @@
     <w:pPr>
       <w:keepNext/>
       <w:keepLines/>
-      <w:spacing w:before="200" w:after="0"/>
+      <w:spacing w:after="0" w:before="200"/>
       <w:outlineLvl w:val="3"/>
     </w:pPr>
     <w:rPr>
-      <w:rFonts w:asciiTheme="majorHAnsi" w:eastAsiaTheme="majorEastAsia" w:hAnsiTheme="majorHAnsi" w:cstheme="majorBidi"/>
+      <w:rFonts w:asciiTheme="majorHAnsi" w:cstheme="majorBidi" w:eastAsiaTheme="majorEastAsia" w:hAnsiTheme="majorHAnsi"/>
       <w:i/>
       <w:bCs/>
-      <w:color w:val="4F81BD" w:themeColor="accent1"/>
+      <w:color w:themeColor="accent1" w:val="4F81BD"/>
       <w:sz w:val="24"/>
       <w:szCs w:val="24"/>
     </w:rPr>
   </w:style>
-  <w:style w:type="paragraph" w:styleId="Heading5">
+  <w:style w:styleId="Heading5" w:type="paragraph">
     <w:name w:val="Heading 5"/>
     <w:basedOn w:val="Normal"/>
     <w:next w:val="BodyText"/>
@@ -15172,18 +15716,18 @@
     <w:pPr>
       <w:keepNext/>
       <w:keepLines/>
-      <w:spacing w:before="200" w:after="0"/>
+      <w:spacing w:after="0" w:before="200"/>
       <w:outlineLvl w:val="4"/>
     </w:pPr>
     <w:rPr>
-      <w:rFonts w:asciiTheme="majorHAnsi" w:eastAsiaTheme="majorEastAsia" w:hAnsiTheme="majorHAnsi" w:cstheme="majorBidi"/>
+      <w:rFonts w:asciiTheme="majorHAnsi" w:cstheme="majorBidi" w:eastAsiaTheme="majorEastAsia" w:hAnsiTheme="majorHAnsi"/>
       <w:iCs/>
-      <w:color w:val="4F81BD" w:themeColor="accent1"/>
+      <w:color w:themeColor="accent1" w:val="4F81BD"/>
       <w:sz w:val="24"/>
       <w:szCs w:val="24"/>
     </w:rPr>
   </w:style>
-  <w:style w:type="paragraph" w:styleId="Heading6">
+  <w:style w:styleId="Heading6" w:type="paragraph">
     <w:name w:val="Heading 6"/>
     <w:basedOn w:val="Normal"/>
     <w:next w:val="BodyText"/>
@@ -15193,17 +15737,17 @@
     <w:pPr>
       <w:keepNext/>
       <w:keepLines/>
-      <w:spacing w:before="200" w:after="0"/>
+      <w:spacing w:after="0" w:before="200"/>
       <w:outlineLvl w:val="5"/>
     </w:pPr>
     <w:rPr>
-      <w:rFonts w:asciiTheme="majorHAnsi" w:eastAsiaTheme="majorEastAsia" w:hAnsiTheme="majorHAnsi" w:cstheme="majorBidi"/>
-      <w:color w:val="4F81BD" w:themeColor="accent1"/>
+      <w:rFonts w:asciiTheme="majorHAnsi" w:cstheme="majorBidi" w:eastAsiaTheme="majorEastAsia" w:hAnsiTheme="majorHAnsi"/>
+      <w:color w:themeColor="accent1" w:val="4F81BD"/>
       <w:sz w:val="24"/>
       <w:szCs w:val="24"/>
     </w:rPr>
   </w:style>
-  <w:style w:type="paragraph" w:styleId="Heading7">
+  <w:style w:styleId="Heading7" w:type="paragraph">
     <w:name w:val="Heading 7"/>
     <w:basedOn w:val="Normal"/>
     <w:next w:val="BodyText"/>
@@ -15213,17 +15757,17 @@
     <w:pPr>
       <w:keepNext/>
       <w:keepLines/>
-      <w:spacing w:before="200" w:after="0"/>
+      <w:spacing w:after="0" w:before="200"/>
       <w:outlineLvl w:val="6"/>
     </w:pPr>
     <w:rPr>
-      <w:rFonts w:asciiTheme="majorHAnsi" w:eastAsiaTheme="majorEastAsia" w:hAnsiTheme="majorHAnsi" w:cstheme="majorBidi"/>
-      <w:color w:val="4F81BD" w:themeColor="accent1"/>
+      <w:rFonts w:asciiTheme="majorHAnsi" w:cstheme="majorBidi" w:eastAsiaTheme="majorEastAsia" w:hAnsiTheme="majorHAnsi"/>
+      <w:color w:themeColor="accent1" w:val="4F81BD"/>
       <w:sz w:val="24"/>
       <w:szCs w:val="24"/>
     </w:rPr>
   </w:style>
-  <w:style w:type="paragraph" w:styleId="Heading8">
+  <w:style w:styleId="Heading8" w:type="paragraph">
     <w:name w:val="Heading 8"/>
     <w:basedOn w:val="Normal"/>
     <w:next w:val="BodyText"/>
@@ -15233,17 +15777,17 @@
     <w:pPr>
       <w:keepNext/>
       <w:keepLines/>
-      <w:spacing w:before="200" w:after="0"/>
+      <w:spacing w:after="0" w:before="200"/>
       <w:outlineLvl w:val="7"/>
     </w:pPr>
     <w:rPr>
-      <w:rFonts w:asciiTheme="majorHAnsi" w:eastAsiaTheme="majorEastAsia" w:hAnsiTheme="majorHAnsi" w:cstheme="majorBidi"/>
-      <w:color w:val="4F81BD" w:themeColor="accent1"/>
+      <w:rFonts w:asciiTheme="majorHAnsi" w:cstheme="majorBidi" w:eastAsiaTheme="majorEastAsia" w:hAnsiTheme="majorHAnsi"/>
+      <w:color w:themeColor="accent1" w:val="4F81BD"/>
       <w:sz w:val="24"/>
       <w:szCs w:val="24"/>
     </w:rPr>
   </w:style>
-  <w:style w:type="paragraph" w:styleId="Heading9">
+  <w:style w:styleId="Heading9" w:type="paragraph">
     <w:name w:val="Heading 9"/>
     <w:basedOn w:val="Normal"/>
     <w:next w:val="BodyText"/>
@@ -15253,17 +15797,17 @@
     <w:pPr>
       <w:keepNext/>
       <w:keepLines/>
-      <w:spacing w:before="200" w:after="0"/>
+      <w:spacing w:after="0" w:before="200"/>
       <w:outlineLvl w:val="8"/>
     </w:pPr>
     <w:rPr>
-      <w:rFonts w:asciiTheme="majorHAnsi" w:eastAsiaTheme="majorEastAsia" w:hAnsiTheme="majorHAnsi" w:cstheme="majorBidi"/>
-      <w:color w:val="4F81BD" w:themeColor="accent1"/>
+      <w:rFonts w:asciiTheme="majorHAnsi" w:cstheme="majorBidi" w:eastAsiaTheme="majorEastAsia" w:hAnsiTheme="majorHAnsi"/>
+      <w:color w:themeColor="accent1" w:val="4F81BD"/>
       <w:sz w:val="24"/>
       <w:szCs w:val="24"/>
     </w:rPr>
   </w:style>
-  <w:style w:type="paragraph" w:styleId="BlockText">
+  <w:style w:styleId="BlockText" w:type="paragraph">
     <w:name w:val="Block Text"/>
     <w:basedOn w:val="BodyText"/>
     <w:next w:val="BodyText"/>
@@ -15271,11 +15815,11 @@
     <w:unhideWhenUsed/>
     <w:qFormat/>
     <w:pPr>
-      <w:spacing w:before="100" w:after="100"/>
+      <w:spacing w:after="100" w:before="100"/>
       <w:ind w:firstLine="0" w:left="480" w:right="480"/>
     </w:pPr>
   </w:style>
-  <w:style w:type="paragraph" w:styleId="FootnoteText">
+  <w:style w:styleId="FootnoteText" w:type="paragraph">
     <w:name w:val="Footnote Text"/>
     <w:basedOn w:val="Normal"/>
     <w:next w:val="FootnoteText"/>
@@ -15283,30 +15827,30 @@
     <w:unhideWhenUsed/>
     <w:qFormat/>
   </w:style>
-  <w:style w:type="character" w:default="1" w:styleId="DefaultParagraphFont">
+  <w:style w:default="1" w:styleId="DefaultParagraphFont" w:type="character">
     <w:name w:val="Default Paragraph Font"/>
     <w:semiHidden/>
     <w:unhideWhenUsed/>
   </w:style>
-  <w:style w:type="table" w:default="1" w:styleId="Table">
+  <w:style w:default="1" w:styleId="Table" w:type="table">
     <w:name w:val="Table"/>
     <w:basedOn w:val="TableNormal"/>
     <w:semiHidden/>
     <w:unhideWhenUsed/>
     <w:qFormat/>
     <w:tblPr>
-      <w:tblInd w:w="0" w:type="dxa"/>
+      <w:tblInd w:type="dxa" w:w="0"/>
       <w:tblCellMar>
-        <w:top w:w="0" w:type="dxa"/>
-        <w:left w:w="108" w:type="dxa"/>
-        <w:bottom w:w="0" w:type="dxa"/>
-        <w:right w:w="108" w:type="dxa"/>
+        <w:top w:type="dxa" w:w="0"/>
+        <w:left w:type="dxa" w:w="108"/>
+        <w:bottom w:type="dxa" w:w="0"/>
+        <w:right w:type="dxa" w:w="108"/>
       </w:tblCellMar>
     </w:tblPr>
     <w:tblStylePr w:type="firstRow">
       <w:tblPr>
         <w:jc w:val="left"/>
-        <w:tblInd w:w="0" w:type="dxa"/>
+        <w:tblInd w:type="dxa" w:w="0"/>
       </w:tblPr>
       <w:trPr>
         <w:jc w:val="left"/>
@@ -15319,7 +15863,7 @@
       </w:tcPr>
     </w:tblStylePr>
   </w:style>
-  <w:style w:type="paragraph" w:customStyle="1" w:styleId="DefinitionTerm">
+  <w:style w:customStyle="1" w:styleId="DefinitionTerm" w:type="paragraph">
     <w:name w:val="Definition Term"/>
     <w:basedOn w:val="Normal"/>
     <w:next w:val="Definition"/>
@@ -15332,49 +15876,49 @@
       <w:b/>
     </w:rPr>
   </w:style>
-  <w:style w:type="paragraph" w:customStyle="1" w:styleId="Definition">
+  <w:style w:customStyle="1" w:styleId="Definition" w:type="paragraph">
     <w:name w:val="Definition"/>
     <w:basedOn w:val="Normal"/>
   </w:style>
-  <w:style w:type="paragraph" w:styleId="Caption">
+  <w:style w:styleId="Caption" w:type="paragraph">
     <w:name w:val="Caption"/>
     <w:basedOn w:val="Normal"/>
     <w:link w:val="BodyTextChar"/>
     <w:pPr>
-      <w:spacing w:before="0" w:after="120"/>
+      <w:spacing w:after="120" w:before="0"/>
     </w:pPr>
     <w:rPr>
       <w:i/>
     </w:rPr>
   </w:style>
-  <w:style w:type="paragraph" w:customStyle="1" w:styleId="TableCaption">
+  <w:style w:customStyle="1" w:styleId="TableCaption" w:type="paragraph">
     <w:name w:val="Table Caption"/>
     <w:basedOn w:val="Caption"/>
     <w:pPr>
       <w:keepNext/>
     </w:pPr>
   </w:style>
-  <w:style w:type="paragraph" w:customStyle="1" w:styleId="ImageCaption">
+  <w:style w:customStyle="1" w:styleId="ImageCaption" w:type="paragraph">
     <w:name w:val="Image Caption"/>
     <w:basedOn w:val="Caption"/>
   </w:style>
-  <w:style w:type="paragraph" w:customStyle="1" w:styleId="Figure">
+  <w:style w:customStyle="1" w:styleId="Figure" w:type="paragraph">
     <w:name w:val="Figure"/>
     <w:basedOn w:val="Normal"/>
   </w:style>
-  <w:style w:type="paragraph" w:customStyle="1" w:styleId="CaptionedFigure">
+  <w:style w:customStyle="1" w:styleId="CaptionedFigure" w:type="paragraph">
     <w:name w:val="Captioned Figure"/>
     <w:basedOn w:val="Figure"/>
     <w:pPr>
       <w:keepNext/>
     </w:pPr>
   </w:style>
-  <w:style w:type="character" w:customStyle="1" w:styleId="BodyTextChar">
+  <w:style w:customStyle="1" w:styleId="BodyTextChar" w:type="character">
     <w:name w:val="Body Text Char"/>
     <w:basedOn w:val="DefaultParagraphFont"/>
     <w:link w:val="BodyText"/>
   </w:style>
-  <w:style w:type="character" w:customStyle="1" w:styleId="VerbatimChar">
+  <w:style w:customStyle="1" w:styleId="VerbatimChar" w:type="character">
     <w:name w:val="Verbatim Char"/>
     <w:basedOn w:val="BodyTextChar"/>
     <w:rPr>
@@ -15382,25 +15926,25 @@
       <w:sz w:val="22"/>
     </w:rPr>
   </w:style>
-  <w:style w:type="character" w:customStyle="1" w:styleId="SectionNumber">
+  <w:style w:customStyle="1" w:styleId="SectionNumber" w:type="character">
     <w:name w:val="Section Number"/>
     <w:basedOn w:val="BodyTextChar"/>
   </w:style>
-  <w:style w:type="character" w:styleId="FootnoteReference">
+  <w:style w:styleId="FootnoteReference" w:type="character">
     <w:name w:val="Footnote Reference"/>
     <w:basedOn w:val="BodyTextChar"/>
     <w:rPr>
       <w:vertAlign w:val="superscript"/>
     </w:rPr>
   </w:style>
-  <w:style w:type="character" w:styleId="Hyperlink">
+  <w:style w:styleId="Hyperlink" w:type="character">
     <w:name w:val="Hyperlink"/>
     <w:basedOn w:val="BodyTextChar"/>
     <w:rPr>
-      <w:color w:val="4F81BD" w:themeColor="accent1"/>
+      <w:color w:themeColor="accent1" w:val="4F81BD"/>
     </w:rPr>
   </w:style>
-  <w:style w:type="paragraph" w:styleId="TOCHeading">
+  <w:style w:styleId="TOCHeading" w:type="paragraph">
     <w:name w:val="TOC Heading"/>
     <w:basedOn w:val="Heading1"/>
     <w:next w:val="BodyText"/>
@@ -15412,10 +15956,10 @@
       <w:outlineLvl w:val="9"/>
     </w:pPr>
     <w:rPr>
-      <w:rFonts w:asciiTheme="majorHAnsi" w:eastAsiaTheme="majorEastAsia" w:hAnsiTheme="majorHAnsi" w:cstheme="majorBidi"/>
+      <w:rFonts w:asciiTheme="majorHAnsi" w:cstheme="majorBidi" w:eastAsiaTheme="majorEastAsia" w:hAnsiTheme="majorHAnsi"/>
       <w:b w:val="0"/>
       <w:bCs w:val="0"/>
-      <w:color w:val="365F91" w:themeColor="accent1" w:themeShade="BF"/>
+      <w:color w:themeColor="accent1" w:themeShade="BF" w:val="365F91"/>
     </w:rPr>
   </w:style>
   <w:style w:type="paragraph" w:customStyle="1" w:styleId="SourceCode">

</xml_diff>